<commit_message>
doc and input/output files
</commit_message>
<xml_diff>
--- a/ASSIGNMENT 1/asg1.docx
+++ b/ASSIGNMENT 1/asg1.docx
@@ -1,6 +1,6 @@
 
 <file path=word/document.xml><?xml version="1.0" encoding="utf-8"?>
-<w:document xmlns:wpc="http://schemas.microsoft.com/office/word/2010/wordprocessingCanvas" xmlns:cx="http://schemas.microsoft.com/office/drawing/2014/chartex" xmlns:cx1="http://schemas.microsoft.com/office/drawing/2015/9/8/chartex" xmlns:cx2="http://schemas.microsoft.com/office/drawing/2015/10/21/chartex" xmlns:mc="http://schemas.openxmlformats.org/markup-compatibility/2006" xmlns:o="urn:schemas-microsoft-com:office:office" xmlns:r="http://schemas.openxmlformats.org/officeDocument/2006/relationships" xmlns:m="http://schemas.openxmlformats.org/officeDocument/2006/math" xmlns:v="urn:schemas-microsoft-com:vml" xmlns:wp14="http://schemas.microsoft.com/office/word/2010/wordprocessingDrawing" xmlns:wp="http://schemas.openxmlformats.org/drawingml/2006/wordprocessingDrawing" xmlns:w10="urn:schemas-microsoft-com:office:word" xmlns:w="http://schemas.openxmlformats.org/wordprocessingml/2006/main" xmlns:w14="http://schemas.microsoft.com/office/word/2010/wordml" xmlns:w15="http://schemas.microsoft.com/office/word/2012/wordml" xmlns:w16se="http://schemas.microsoft.com/office/word/2015/wordml/symex" xmlns:wpg="http://schemas.microsoft.com/office/word/2010/wordprocessingGroup" xmlns:wpi="http://schemas.microsoft.com/office/word/2010/wordprocessingInk" xmlns:wne="http://schemas.microsoft.com/office/word/2006/wordml" xmlns:wps="http://schemas.microsoft.com/office/word/2010/wordprocessingShape" mc:Ignorable="w14 w15 w16se wp14">
+<w:document xmlns:wpc="http://schemas.microsoft.com/office/word/2010/wordprocessingCanvas" xmlns:cx="http://schemas.microsoft.com/office/drawing/2014/chartex" xmlns:cx1="http://schemas.microsoft.com/office/drawing/2015/9/8/chartex" xmlns:cx2="http://schemas.microsoft.com/office/drawing/2015/10/21/chartex" xmlns:cx3="http://schemas.microsoft.com/office/drawing/2016/5/9/chartex" xmlns:cx4="http://schemas.microsoft.com/office/drawing/2016/5/10/chartex" xmlns:cx5="http://schemas.microsoft.com/office/drawing/2016/5/11/chartex" xmlns:cx6="http://schemas.microsoft.com/office/drawing/2016/5/12/chartex" xmlns:cx7="http://schemas.microsoft.com/office/drawing/2016/5/13/chartex" xmlns:cx8="http://schemas.microsoft.com/office/drawing/2016/5/14/chartex" xmlns:mc="http://schemas.openxmlformats.org/markup-compatibility/2006" xmlns:aink="http://schemas.microsoft.com/office/drawing/2016/ink" xmlns:am3d="http://schemas.microsoft.com/office/drawing/2017/model3d" xmlns:o="urn:schemas-microsoft-com:office:office" xmlns:r="http://schemas.openxmlformats.org/officeDocument/2006/relationships" xmlns:m="http://schemas.openxmlformats.org/officeDocument/2006/math" xmlns:v="urn:schemas-microsoft-com:vml" xmlns:wp14="http://schemas.microsoft.com/office/word/2010/wordprocessingDrawing" xmlns:wp="http://schemas.openxmlformats.org/drawingml/2006/wordprocessingDrawing" xmlns:w10="urn:schemas-microsoft-com:office:word" xmlns:w="http://schemas.openxmlformats.org/wordprocessingml/2006/main" xmlns:w14="http://schemas.microsoft.com/office/word/2010/wordml" xmlns:w15="http://schemas.microsoft.com/office/word/2012/wordml" xmlns:w16se="http://schemas.microsoft.com/office/word/2015/wordml/symex" xmlns:wpg="http://schemas.microsoft.com/office/word/2010/wordprocessingGroup" xmlns:wpi="http://schemas.microsoft.com/office/word/2010/wordprocessingInk" xmlns:wne="http://schemas.microsoft.com/office/word/2006/wordml" xmlns:wps="http://schemas.microsoft.com/office/word/2010/wordprocessingShape" mc:Ignorable="w14 w15 w16se wp14">
   <w:body>
     <w:p>
       <w:pPr>
@@ -29,21 +29,6 @@
           <w:sz w:val="24"/>
           <w:szCs w:val="24"/>
         </w:rPr>
-        <w:t>Dr. David Ruby</w:t>
-      </w:r>
-    </w:p>
-    <w:p>
-      <w:pPr>
-        <w:rPr>
-          <w:sz w:val="24"/>
-          <w:szCs w:val="24"/>
-        </w:rPr>
-      </w:pPr>
-      <w:r>
-        <w:rPr>
-          <w:sz w:val="24"/>
-          <w:szCs w:val="24"/>
-        </w:rPr>
         <w:t>CSCI 174</w:t>
       </w:r>
     </w:p>
@@ -59,7 +44,21 @@
           <w:sz w:val="24"/>
           <w:szCs w:val="24"/>
         </w:rPr>
-        <w:t>10 September 2017</w:t>
+        <w:t>1</w:t>
+      </w:r>
+      <w:r>
+        <w:rPr>
+          <w:sz w:val="24"/>
+          <w:szCs w:val="24"/>
+        </w:rPr>
+        <w:t>5</w:t>
+      </w:r>
+      <w:r>
+        <w:rPr>
+          <w:sz w:val="24"/>
+          <w:szCs w:val="24"/>
+        </w:rPr>
+        <w:t xml:space="preserve"> September 2017</w:t>
       </w:r>
     </w:p>
     <w:p>
@@ -493,6 +492,7 @@
           <w:sz w:val="24"/>
           <w:szCs w:val="24"/>
         </w:rPr>
+        <w:lastRenderedPageBreak/>
         <w:br/>
       </w:r>
       <w:r>
@@ -673,8 +673,30 @@
           <w:sz w:val="24"/>
           <w:szCs w:val="24"/>
         </w:rPr>
-        <w:t>that we don’t just want to toss a line out if it has an intersection. Otherwise, 5 and 6 would not be valid lines because they each have an intersection with 4. Rather, we need to find the largest set of lines where there exists no intersection.</w:t>
-      </w:r>
+        <w:t>that we don’t just want to toss a line out if it has an intersection. Otherwise, 5 and 6</w:t>
+      </w:r>
+      <w:r>
+        <w:rPr>
+          <w:sz w:val="24"/>
+          <w:szCs w:val="24"/>
+        </w:rPr>
+        <w:t xml:space="preserve"> from sample 1</w:t>
+      </w:r>
+      <w:r>
+        <w:rPr>
+          <w:sz w:val="24"/>
+          <w:szCs w:val="24"/>
+        </w:rPr>
+        <w:t xml:space="preserve"> would not be valid lines because they each have an intersection with 4. Rather, we need to find the largest set of lines where there exists no intersection.</w:t>
+      </w:r>
+    </w:p>
+    <w:p>
+      <w:pPr>
+        <w:rPr>
+          <w:sz w:val="24"/>
+          <w:szCs w:val="24"/>
+        </w:rPr>
+      </w:pPr>
     </w:p>
     <w:p>
       <w:pPr>
@@ -689,38 +711,95 @@
           <w:szCs w:val="24"/>
         </w:rPr>
         <w:lastRenderedPageBreak/>
-        <w:t>To solve this problem, I will break it down into several sub-problems until I can find a sub-problem that I can solve. I will then use this solution to solve all sub-problems so that I can combine the solutions into a working program for this challenge.</w:t>
-      </w:r>
-      <w:r>
-        <w:rPr>
-          <w:sz w:val="24"/>
-          <w:szCs w:val="24"/>
-        </w:rPr>
-        <w:t xml:space="preserve"> </w:t>
-      </w:r>
-    </w:p>
-    <w:p>
-      <w:pPr>
-        <w:rPr>
-          <w:sz w:val="24"/>
-          <w:szCs w:val="24"/>
-        </w:rPr>
-      </w:pPr>
-      <w:r>
-        <w:rPr>
-          <w:sz w:val="24"/>
-          <w:szCs w:val="24"/>
-        </w:rPr>
-        <w:t xml:space="preserve">The first sub-problem I am going to solve is how to find out if 2 lines intersect. </w:t>
-      </w:r>
-    </w:p>
-    <w:p>
-      <w:pPr>
-        <w:rPr>
-          <w:sz w:val="24"/>
-          <w:szCs w:val="24"/>
-        </w:rPr>
-      </w:pPr>
+        <w:t>Given that the input can have any finite number of coordinates and lines, we need a way of auto-creating instances of coordinates and lines to deal with any number of them. We should create a Coordinate class that defines what a coordinate is. We will pass in self, x, and y where “self” is pretty much “this” in Java in that it is representing an instance of the object. We will want to do the same for a line which is 2 coordinates. Class Line’s constructor will take in self, index (which indicates where the line is located in a txt file), x1y1 (representing 1 coordinate), and x2y2.</w:t>
+      </w:r>
+    </w:p>
+    <w:p>
+      <w:pPr>
+        <w:rPr>
+          <w:sz w:val="24"/>
+          <w:szCs w:val="24"/>
+        </w:rPr>
+      </w:pPr>
+      <w:r>
+        <w:rPr>
+          <w:sz w:val="24"/>
+          <w:szCs w:val="24"/>
+        </w:rPr>
+        <w:t>The next problem to solve is figuring out how to determine whether two lines intersect.</w:t>
+      </w:r>
+      <w:r>
+        <w:rPr>
+          <w:sz w:val="24"/>
+          <w:szCs w:val="24"/>
+        </w:rPr>
+        <w:t xml:space="preserve"> For this, I am using Bryce Boe’s ccw and intersect functions. I have credited him in my Works Cited section.</w:t>
+      </w:r>
+    </w:p>
+    <w:p>
+      <w:pPr>
+        <w:rPr>
+          <w:sz w:val="24"/>
+          <w:szCs w:val="24"/>
+        </w:rPr>
+      </w:pPr>
+      <w:r>
+        <w:rPr>
+          <w:sz w:val="24"/>
+          <w:szCs w:val="24"/>
+        </w:rPr>
+        <w:t>We need a function that can go into a file to r</w:t>
+      </w:r>
+      <w:r>
+        <w:rPr>
+          <w:sz w:val="24"/>
+          <w:szCs w:val="24"/>
+        </w:rPr>
+        <w:t xml:space="preserve">ead, parse, extract information, and </w:t>
+      </w:r>
+      <w:r>
+        <w:rPr>
+          <w:sz w:val="24"/>
+          <w:szCs w:val="24"/>
+        </w:rPr>
+        <w:t>store information into a</w:t>
+      </w:r>
+      <w:r>
+        <w:rPr>
+          <w:sz w:val="24"/>
+          <w:szCs w:val="24"/>
+        </w:rPr>
+        <w:t xml:space="preserve"> list.</w:t>
+      </w:r>
+      <w:r>
+        <w:rPr>
+          <w:sz w:val="24"/>
+          <w:szCs w:val="24"/>
+        </w:rPr>
+        <w:t xml:space="preserve"> This function should do all that and then store that information into List objects inside of a list. In other words, the function will return a list of the Line objects that contain the contents of the input file minus the brackets, parentheses, commas, and other garbage.</w:t>
+      </w:r>
+    </w:p>
+    <w:p>
+      <w:pPr>
+        <w:rPr>
+          <w:sz w:val="24"/>
+          <w:szCs w:val="24"/>
+        </w:rPr>
+      </w:pPr>
+      <w:r>
+        <w:rPr>
+          <w:sz w:val="24"/>
+          <w:szCs w:val="24"/>
+        </w:rPr>
+        <w:t xml:space="preserve">Once we have solved the problem of reading the input file and then storing the data that we need from it, we need a function that </w:t>
+      </w:r>
+      <w:r>
+        <w:rPr>
+          <w:sz w:val="24"/>
+          <w:szCs w:val="24"/>
+        </w:rPr>
+        <w:t>checks every line and counts the number of intersections.</w:t>
+      </w:r>
     </w:p>
     <w:p>
       <w:pPr>
@@ -730,6 +809,7 @@
           <w:szCs w:val="30"/>
         </w:rPr>
       </w:pPr>
+      <w:bookmarkStart w:id="0" w:name="_Hlk492749357"/>
       <w:r>
         <w:rPr>
           <w:b/>
@@ -753,7 +833,23 @@
           <w:sz w:val="24"/>
           <w:szCs w:val="24"/>
         </w:rPr>
-        <w:t>Sample Input 1:</w:t>
+        <w:t>Sample Input 1</w:t>
+      </w:r>
+      <w:r>
+        <w:rPr>
+          <w:b/>
+          <w:sz w:val="24"/>
+          <w:szCs w:val="24"/>
+        </w:rPr>
+        <w:t xml:space="preserve"> (GIVEN)</w:t>
+      </w:r>
+      <w:r>
+        <w:rPr>
+          <w:b/>
+          <w:sz w:val="24"/>
+          <w:szCs w:val="24"/>
+        </w:rPr>
+        <w:t>:</w:t>
       </w:r>
     </w:p>
     <w:p>
@@ -825,23 +921,21 @@
           <w:sz w:val="24"/>
           <w:szCs w:val="24"/>
         </w:rPr>
-        <w:t>-122.218094], [37.</w:t>
-      </w:r>
-      <w:proofErr w:type="gramStart"/>
-      <w:r>
-        <w:rPr>
-          <w:sz w:val="24"/>
-          <w:szCs w:val="24"/>
-        </w:rPr>
-        <w:t>615863,-</w:t>
-      </w:r>
-      <w:proofErr w:type="gramEnd"/>
-      <w:r>
-        <w:rPr>
-          <w:sz w:val="24"/>
-          <w:szCs w:val="24"/>
-        </w:rPr>
-        <w:t xml:space="preserve">122.097244]) </w:t>
+        <w:t>-122.218094], [37.615863,</w:t>
+      </w:r>
+      <w:r>
+        <w:rPr>
+          <w:sz w:val="24"/>
+          <w:szCs w:val="24"/>
+        </w:rPr>
+        <w:t xml:space="preserve"> </w:t>
+      </w:r>
+      <w:r>
+        <w:rPr>
+          <w:sz w:val="24"/>
+          <w:szCs w:val="24"/>
+        </w:rPr>
+        <w:t xml:space="preserve">-122.097244]) </w:t>
       </w:r>
       <w:r>
         <w:rPr>
@@ -855,7 +949,35 @@
           <w:sz w:val="24"/>
           <w:szCs w:val="24"/>
         </w:rPr>
-        <w:t xml:space="preserve">5: ([37.516262,-122.198181], [37.653383,-122.151489]) </w:t>
+        <w:t>5: ([37.516262,</w:t>
+      </w:r>
+      <w:r>
+        <w:rPr>
+          <w:sz w:val="24"/>
+          <w:szCs w:val="24"/>
+        </w:rPr>
+        <w:t xml:space="preserve"> </w:t>
+      </w:r>
+      <w:r>
+        <w:rPr>
+          <w:sz w:val="24"/>
+          <w:szCs w:val="24"/>
+        </w:rPr>
+        <w:t>-122.198181], [37.653383,</w:t>
+      </w:r>
+      <w:r>
+        <w:rPr>
+          <w:sz w:val="24"/>
+          <w:szCs w:val="24"/>
+        </w:rPr>
+        <w:t xml:space="preserve"> </w:t>
+      </w:r>
+      <w:r>
+        <w:rPr>
+          <w:sz w:val="24"/>
+          <w:szCs w:val="24"/>
+        </w:rPr>
+        <w:t xml:space="preserve">-122.151489]) </w:t>
       </w:r>
       <w:r>
         <w:rPr>
@@ -869,7 +991,37 @@
           <w:sz w:val="24"/>
           <w:szCs w:val="24"/>
         </w:rPr>
-        <w:t>6: ([37.504824,-122.181702], [37.633266,-122.121964])</w:t>
+        <w:t>6: ([37.504824,</w:t>
+      </w:r>
+      <w:r>
+        <w:rPr>
+          <w:sz w:val="24"/>
+          <w:szCs w:val="24"/>
+        </w:rPr>
+        <w:t xml:space="preserve"> </w:t>
+      </w:r>
+      <w:r>
+        <w:rPr>
+          <w:sz w:val="24"/>
+          <w:szCs w:val="24"/>
+        </w:rPr>
+        <w:t>-122.181702], [37.633266,</w:t>
+      </w:r>
+      <w:r>
+        <w:rPr>
+          <w:sz w:val="24"/>
+          <w:szCs w:val="24"/>
+        </w:rPr>
+        <w:t xml:space="preserve"> </w:t>
+      </w:r>
+      <w:bookmarkStart w:id="1" w:name="_GoBack"/>
+      <w:bookmarkEnd w:id="1"/>
+      <w:r>
+        <w:rPr>
+          <w:sz w:val="24"/>
+          <w:szCs w:val="24"/>
+        </w:rPr>
+        <w:t>-122.121964])</w:t>
       </w:r>
     </w:p>
     <w:p>
@@ -892,23 +1044,6 @@
     <w:p>
       <w:pPr>
         <w:rPr>
-          <w:b/>
-          <w:sz w:val="24"/>
-          <w:szCs w:val="24"/>
-        </w:rPr>
-      </w:pPr>
-      <w:r>
-        <w:rPr>
-          <w:b/>
-          <w:sz w:val="24"/>
-          <w:szCs w:val="24"/>
-        </w:rPr>
-        <w:t>Sample Output 1:</w:t>
-      </w:r>
-    </w:p>
-    <w:p>
-      <w:pPr>
-        <w:rPr>
           <w:sz w:val="24"/>
           <w:szCs w:val="24"/>
         </w:rPr>
@@ -926,6 +1061,62 @@
           <w:sz w:val="24"/>
           <w:szCs w:val="24"/>
         </w:rPr>
+        <w:t>[SEE PAGE 2]</w:t>
+      </w:r>
+    </w:p>
+    <w:p>
+      <w:pPr>
+        <w:rPr>
+          <w:b/>
+          <w:sz w:val="24"/>
+          <w:szCs w:val="24"/>
+        </w:rPr>
+      </w:pPr>
+      <w:r>
+        <w:rPr>
+          <w:b/>
+          <w:sz w:val="24"/>
+          <w:szCs w:val="24"/>
+        </w:rPr>
+        <w:t>Sample Output 1</w:t>
+      </w:r>
+      <w:r>
+        <w:rPr>
+          <w:b/>
+          <w:sz w:val="24"/>
+          <w:szCs w:val="24"/>
+        </w:rPr>
+        <w:t xml:space="preserve"> (GIVEN)</w:t>
+      </w:r>
+      <w:r>
+        <w:rPr>
+          <w:b/>
+          <w:sz w:val="24"/>
+          <w:szCs w:val="24"/>
+        </w:rPr>
+        <w:t>:</w:t>
+      </w:r>
+    </w:p>
+    <w:p>
+      <w:pPr>
+        <w:rPr>
+          <w:sz w:val="24"/>
+          <w:szCs w:val="24"/>
+        </w:rPr>
+      </w:pPr>
+      <w:r>
+        <w:rPr>
+          <w:b/>
+          <w:sz w:val="24"/>
+          <w:szCs w:val="24"/>
+        </w:rPr>
+        <w:tab/>
+      </w:r>
+      <w:r>
+        <w:rPr>
+          <w:sz w:val="24"/>
+          <w:szCs w:val="24"/>
+        </w:rPr>
         <w:t>1 2 3 5 6</w:t>
       </w:r>
     </w:p>
@@ -951,7 +1142,23 @@
           <w:sz w:val="24"/>
           <w:szCs w:val="24"/>
         </w:rPr>
-        <w:t>Sample Input 2:</w:t>
+        <w:t>Sample Input 2</w:t>
+      </w:r>
+      <w:r>
+        <w:rPr>
+          <w:b/>
+          <w:sz w:val="24"/>
+          <w:szCs w:val="24"/>
+        </w:rPr>
+        <w:t xml:space="preserve"> (GIVEN)</w:t>
+      </w:r>
+      <w:r>
+        <w:rPr>
+          <w:b/>
+          <w:sz w:val="24"/>
+          <w:szCs w:val="24"/>
+        </w:rPr>
+        <w:t>:</w:t>
       </w:r>
     </w:p>
     <w:p>
@@ -975,6 +1182,9 @@
       </w:r>
       <w:r>
         <w:br/>
+      </w:r>
+      <w:r>
+        <w:lastRenderedPageBreak/>
         <w:t xml:space="preserve">4: ([37.746237, -122.169757], [37.785464, -122.087857]) </w:t>
       </w:r>
       <w:r>
@@ -1019,10 +1229,6 @@
       </w:r>
       <w:r>
         <w:br/>
-      </w:r>
-      <w:bookmarkStart w:id="0" w:name="_GoBack"/>
-      <w:bookmarkEnd w:id="0"/>
-      <w:r>
         <w:t>15: ([37.690402, -122.138457], [37.707493, -122.155059])</w:t>
       </w:r>
     </w:p>
@@ -1034,6 +1240,42 @@
           <w:szCs w:val="24"/>
         </w:rPr>
       </w:pPr>
+    </w:p>
+    <w:p>
+      <w:pPr>
+        <w:rPr>
+          <w:b/>
+          <w:sz w:val="24"/>
+          <w:szCs w:val="24"/>
+        </w:rPr>
+      </w:pPr>
+    </w:p>
+    <w:p>
+      <w:pPr>
+        <w:rPr>
+          <w:b/>
+          <w:sz w:val="24"/>
+          <w:szCs w:val="24"/>
+        </w:rPr>
+      </w:pPr>
+    </w:p>
+    <w:p>
+      <w:pPr>
+        <w:rPr>
+          <w:b/>
+          <w:sz w:val="24"/>
+          <w:szCs w:val="24"/>
+        </w:rPr>
+      </w:pPr>
+    </w:p>
+    <w:p>
+      <w:pPr>
+        <w:rPr>
+          <w:b/>
+          <w:sz w:val="24"/>
+          <w:szCs w:val="24"/>
+        </w:rPr>
+      </w:pPr>
       <w:r>
         <w:rPr>
           <w:b/>
@@ -1054,12 +1296,1013 @@
       <w:r>
         <w:rPr>
           <w:b/>
+          <w:noProof/>
+          <w:sz w:val="24"/>
+          <w:szCs w:val="24"/>
+        </w:rPr>
+        <w:drawing>
+          <wp:inline distT="0" distB="0" distL="0" distR="0">
+            <wp:extent cx="5936615" cy="4039870"/>
+            <wp:effectExtent l="0" t="0" r="6985" b="0"/>
+            <wp:docPr id="3" name="Picture 3" descr="C:\Users\joopj\AppData\Local\Microsoft\Windows\INetCache\Content.Word\sdf.png"/>
+            <wp:cNvGraphicFramePr>
+              <a:graphicFrameLocks xmlns:a="http://schemas.openxmlformats.org/drawingml/2006/main" noChangeAspect="1"/>
+            </wp:cNvGraphicFramePr>
+            <a:graphic xmlns:a="http://schemas.openxmlformats.org/drawingml/2006/main">
+              <a:graphicData uri="http://schemas.openxmlformats.org/drawingml/2006/picture">
+                <pic:pic xmlns:pic="http://schemas.openxmlformats.org/drawingml/2006/picture">
+                  <pic:nvPicPr>
+                    <pic:cNvPr id="0" name="Picture 1" descr="C:\Users\joopj\AppData\Local\Microsoft\Windows\INetCache\Content.Word\sdf.png"/>
+                    <pic:cNvPicPr>
+                      <a:picLocks noChangeAspect="1" noChangeArrowheads="1"/>
+                    </pic:cNvPicPr>
+                  </pic:nvPicPr>
+                  <pic:blipFill>
+                    <a:blip r:embed="rId10">
+                      <a:extLst>
+                        <a:ext uri="{28A0092B-C50C-407E-A947-70E740481C1C}">
+                          <a14:useLocalDpi xmlns:a14="http://schemas.microsoft.com/office/drawing/2010/main" val="0"/>
+                        </a:ext>
+                      </a:extLst>
+                    </a:blip>
+                    <a:srcRect/>
+                    <a:stretch>
+                      <a:fillRect/>
+                    </a:stretch>
+                  </pic:blipFill>
+                  <pic:spPr bwMode="auto">
+                    <a:xfrm>
+                      <a:off x="0" y="0"/>
+                      <a:ext cx="5936615" cy="4039870"/>
+                    </a:xfrm>
+                    <a:prstGeom prst="rect">
+                      <a:avLst/>
+                    </a:prstGeom>
+                    <a:noFill/>
+                    <a:ln>
+                      <a:noFill/>
+                    </a:ln>
+                  </pic:spPr>
+                </pic:pic>
+              </a:graphicData>
+            </a:graphic>
+          </wp:inline>
+        </w:drawing>
+      </w:r>
+    </w:p>
+    <w:p>
+      <w:pPr>
+        <w:rPr>
+          <w:b/>
+          <w:sz w:val="24"/>
+          <w:szCs w:val="24"/>
+        </w:rPr>
+      </w:pPr>
+      <w:r>
+        <w:rPr>
+          <w:b/>
           <w:sz w:val="24"/>
           <w:szCs w:val="24"/>
         </w:rPr>
         <w:t>Sample Output 2:</w:t>
       </w:r>
     </w:p>
+    <w:p>
+      <w:pPr>
+        <w:ind w:firstLine="720"/>
+        <w:rPr>
+          <w:sz w:val="24"/>
+          <w:szCs w:val="24"/>
+        </w:rPr>
+      </w:pPr>
+      <w:r>
+        <w:rPr>
+          <w:sz w:val="24"/>
+          <w:szCs w:val="24"/>
+        </w:rPr>
+        <w:lastRenderedPageBreak/>
+        <w:t>2</w:t>
+      </w:r>
+      <w:r>
+        <w:rPr>
+          <w:sz w:val="24"/>
+          <w:szCs w:val="24"/>
+        </w:rPr>
+        <w:t xml:space="preserve"> </w:t>
+      </w:r>
+      <w:r>
+        <w:rPr>
+          <w:sz w:val="24"/>
+          <w:szCs w:val="24"/>
+        </w:rPr>
+        <w:t>3</w:t>
+      </w:r>
+      <w:r>
+        <w:rPr>
+          <w:sz w:val="24"/>
+          <w:szCs w:val="24"/>
+        </w:rPr>
+        <w:t xml:space="preserve"> </w:t>
+      </w:r>
+      <w:r>
+        <w:rPr>
+          <w:sz w:val="24"/>
+          <w:szCs w:val="24"/>
+        </w:rPr>
+        <w:t>4</w:t>
+      </w:r>
+      <w:r>
+        <w:rPr>
+          <w:sz w:val="24"/>
+          <w:szCs w:val="24"/>
+        </w:rPr>
+        <w:t xml:space="preserve"> </w:t>
+      </w:r>
+      <w:r>
+        <w:rPr>
+          <w:sz w:val="24"/>
+          <w:szCs w:val="24"/>
+        </w:rPr>
+        <w:t>5</w:t>
+      </w:r>
+      <w:r>
+        <w:rPr>
+          <w:sz w:val="24"/>
+          <w:szCs w:val="24"/>
+        </w:rPr>
+        <w:t xml:space="preserve"> </w:t>
+      </w:r>
+      <w:r>
+        <w:rPr>
+          <w:sz w:val="24"/>
+          <w:szCs w:val="24"/>
+        </w:rPr>
+        <w:t>6</w:t>
+      </w:r>
+      <w:r>
+        <w:rPr>
+          <w:sz w:val="24"/>
+          <w:szCs w:val="24"/>
+        </w:rPr>
+        <w:t xml:space="preserve"> </w:t>
+      </w:r>
+      <w:r>
+        <w:rPr>
+          <w:sz w:val="24"/>
+          <w:szCs w:val="24"/>
+        </w:rPr>
+        <w:t>8</w:t>
+      </w:r>
+      <w:r>
+        <w:rPr>
+          <w:sz w:val="24"/>
+          <w:szCs w:val="24"/>
+        </w:rPr>
+        <w:t xml:space="preserve"> </w:t>
+      </w:r>
+      <w:r>
+        <w:rPr>
+          <w:sz w:val="24"/>
+          <w:szCs w:val="24"/>
+        </w:rPr>
+        <w:t>10</w:t>
+      </w:r>
+      <w:r>
+        <w:rPr>
+          <w:sz w:val="24"/>
+          <w:szCs w:val="24"/>
+        </w:rPr>
+        <w:t xml:space="preserve"> </w:t>
+      </w:r>
+      <w:r>
+        <w:rPr>
+          <w:sz w:val="24"/>
+          <w:szCs w:val="24"/>
+        </w:rPr>
+        <w:t>12</w:t>
+      </w:r>
+      <w:r>
+        <w:rPr>
+          <w:sz w:val="24"/>
+          <w:szCs w:val="24"/>
+        </w:rPr>
+        <w:t xml:space="preserve"> </w:t>
+      </w:r>
+      <w:r>
+        <w:rPr>
+          <w:sz w:val="24"/>
+          <w:szCs w:val="24"/>
+        </w:rPr>
+        <w:t>15</w:t>
+      </w:r>
+    </w:p>
+    <w:p>
+      <w:pPr>
+        <w:rPr>
+          <w:sz w:val="24"/>
+          <w:szCs w:val="24"/>
+        </w:rPr>
+      </w:pPr>
+    </w:p>
+    <w:p>
+      <w:pPr>
+        <w:rPr>
+          <w:b/>
+          <w:sz w:val="24"/>
+          <w:szCs w:val="24"/>
+        </w:rPr>
+      </w:pPr>
+      <w:r>
+        <w:rPr>
+          <w:b/>
+          <w:sz w:val="24"/>
+          <w:szCs w:val="24"/>
+        </w:rPr>
+        <w:t>Sample Input 3:</w:t>
+      </w:r>
+    </w:p>
+    <w:p>
+      <w:pPr>
+        <w:rPr>
+          <w:sz w:val="24"/>
+          <w:szCs w:val="24"/>
+        </w:rPr>
+      </w:pPr>
+      <w:r>
+        <w:rPr>
+          <w:sz w:val="24"/>
+          <w:szCs w:val="24"/>
+        </w:rPr>
+        <w:tab/>
+      </w:r>
+      <w:r>
+        <w:rPr>
+          <w:sz w:val="24"/>
+          <w:szCs w:val="24"/>
+        </w:rPr>
+        <w:t>1: ([37.736614, -122.186938], [37.610637, -122.228337])</w:t>
+      </w:r>
+    </w:p>
+    <w:p>
+      <w:pPr>
+        <w:rPr>
+          <w:b/>
+          <w:sz w:val="24"/>
+          <w:szCs w:val="24"/>
+        </w:rPr>
+      </w:pPr>
+    </w:p>
+    <w:p>
+      <w:pPr>
+        <w:rPr>
+          <w:b/>
+          <w:sz w:val="24"/>
+          <w:szCs w:val="24"/>
+        </w:rPr>
+      </w:pPr>
+    </w:p>
+    <w:p>
+      <w:pPr>
+        <w:rPr>
+          <w:b/>
+          <w:sz w:val="24"/>
+          <w:szCs w:val="24"/>
+        </w:rPr>
+      </w:pPr>
+    </w:p>
+    <w:p>
+      <w:pPr>
+        <w:rPr>
+          <w:b/>
+          <w:sz w:val="24"/>
+          <w:szCs w:val="24"/>
+        </w:rPr>
+      </w:pPr>
+    </w:p>
+    <w:p>
+      <w:pPr>
+        <w:rPr>
+          <w:b/>
+          <w:sz w:val="24"/>
+          <w:szCs w:val="24"/>
+        </w:rPr>
+      </w:pPr>
+    </w:p>
+    <w:p>
+      <w:pPr>
+        <w:rPr>
+          <w:b/>
+          <w:sz w:val="24"/>
+          <w:szCs w:val="24"/>
+        </w:rPr>
+      </w:pPr>
+    </w:p>
+    <w:p>
+      <w:pPr>
+        <w:rPr>
+          <w:b/>
+          <w:sz w:val="24"/>
+          <w:szCs w:val="24"/>
+        </w:rPr>
+      </w:pPr>
+    </w:p>
+    <w:p>
+      <w:pPr>
+        <w:rPr>
+          <w:b/>
+          <w:sz w:val="24"/>
+          <w:szCs w:val="24"/>
+        </w:rPr>
+      </w:pPr>
+      <w:r>
+        <w:rPr>
+          <w:b/>
+          <w:sz w:val="24"/>
+          <w:szCs w:val="24"/>
+        </w:rPr>
+        <w:t>Sample Input 3 Graph:</w:t>
+      </w:r>
+    </w:p>
+    <w:p>
+      <w:pPr>
+        <w:rPr>
+          <w:b/>
+          <w:sz w:val="24"/>
+          <w:szCs w:val="24"/>
+        </w:rPr>
+      </w:pPr>
+      <w:r>
+        <w:rPr>
+          <w:b/>
+          <w:noProof/>
+          <w:sz w:val="24"/>
+          <w:szCs w:val="24"/>
+        </w:rPr>
+        <w:drawing>
+          <wp:inline distT="0" distB="0" distL="0" distR="0">
+            <wp:extent cx="5943600" cy="3180080"/>
+            <wp:effectExtent l="0" t="0" r="0" b="1270"/>
+            <wp:docPr id="4" name="Picture 4" descr="C:\Users\joopj\AppData\Local\Microsoft\Windows\INetCache\Content.Word\sdf.png"/>
+            <wp:cNvGraphicFramePr>
+              <a:graphicFrameLocks xmlns:a="http://schemas.openxmlformats.org/drawingml/2006/main" noChangeAspect="1"/>
+            </wp:cNvGraphicFramePr>
+            <a:graphic xmlns:a="http://schemas.openxmlformats.org/drawingml/2006/main">
+              <a:graphicData uri="http://schemas.openxmlformats.org/drawingml/2006/picture">
+                <pic:pic xmlns:pic="http://schemas.openxmlformats.org/drawingml/2006/picture">
+                  <pic:nvPicPr>
+                    <pic:cNvPr id="0" name="Picture 2" descr="C:\Users\joopj\AppData\Local\Microsoft\Windows\INetCache\Content.Word\sdf.png"/>
+                    <pic:cNvPicPr>
+                      <a:picLocks noChangeAspect="1" noChangeArrowheads="1"/>
+                    </pic:cNvPicPr>
+                  </pic:nvPicPr>
+                  <pic:blipFill>
+                    <a:blip r:embed="rId11">
+                      <a:extLst>
+                        <a:ext uri="{28A0092B-C50C-407E-A947-70E740481C1C}">
+                          <a14:useLocalDpi xmlns:a14="http://schemas.microsoft.com/office/drawing/2010/main" val="0"/>
+                        </a:ext>
+                      </a:extLst>
+                    </a:blip>
+                    <a:srcRect/>
+                    <a:stretch>
+                      <a:fillRect/>
+                    </a:stretch>
+                  </pic:blipFill>
+                  <pic:spPr bwMode="auto">
+                    <a:xfrm>
+                      <a:off x="0" y="0"/>
+                      <a:ext cx="5943600" cy="3180080"/>
+                    </a:xfrm>
+                    <a:prstGeom prst="rect">
+                      <a:avLst/>
+                    </a:prstGeom>
+                    <a:noFill/>
+                    <a:ln>
+                      <a:noFill/>
+                    </a:ln>
+                  </pic:spPr>
+                </pic:pic>
+              </a:graphicData>
+            </a:graphic>
+          </wp:inline>
+        </w:drawing>
+      </w:r>
+    </w:p>
+    <w:p>
+      <w:pPr>
+        <w:rPr>
+          <w:b/>
+          <w:sz w:val="24"/>
+          <w:szCs w:val="24"/>
+        </w:rPr>
+      </w:pPr>
+      <w:r>
+        <w:rPr>
+          <w:b/>
+          <w:sz w:val="24"/>
+          <w:szCs w:val="24"/>
+        </w:rPr>
+        <w:t>Sample Output 3:</w:t>
+      </w:r>
+    </w:p>
+    <w:p>
+      <w:pPr>
+        <w:rPr>
+          <w:sz w:val="24"/>
+          <w:szCs w:val="24"/>
+        </w:rPr>
+      </w:pPr>
+      <w:r>
+        <w:rPr>
+          <w:b/>
+          <w:sz w:val="24"/>
+          <w:szCs w:val="24"/>
+        </w:rPr>
+        <w:tab/>
+      </w:r>
+      <w:r>
+        <w:rPr>
+          <w:sz w:val="24"/>
+          <w:szCs w:val="24"/>
+        </w:rPr>
+        <w:t>1</w:t>
+      </w:r>
+    </w:p>
+    <w:p>
+      <w:pPr>
+        <w:rPr>
+          <w:sz w:val="24"/>
+          <w:szCs w:val="24"/>
+        </w:rPr>
+      </w:pPr>
+    </w:p>
+    <w:p>
+      <w:pPr>
+        <w:rPr>
+          <w:b/>
+          <w:sz w:val="24"/>
+          <w:szCs w:val="24"/>
+        </w:rPr>
+      </w:pPr>
+      <w:r>
+        <w:rPr>
+          <w:b/>
+          <w:sz w:val="24"/>
+          <w:szCs w:val="24"/>
+        </w:rPr>
+        <w:t>Sample</w:t>
+      </w:r>
+      <w:r>
+        <w:rPr>
+          <w:b/>
+          <w:sz w:val="24"/>
+          <w:szCs w:val="24"/>
+        </w:rPr>
+        <w:t xml:space="preserve"> Input 4:</w:t>
+      </w:r>
+    </w:p>
+    <w:p>
+      <w:pPr>
+        <w:ind w:left="720"/>
+        <w:rPr>
+          <w:b/>
+          <w:sz w:val="24"/>
+          <w:szCs w:val="24"/>
+        </w:rPr>
+      </w:pPr>
+      <w:r>
+        <w:rPr>
+          <w:sz w:val="24"/>
+          <w:szCs w:val="24"/>
+        </w:rPr>
+        <w:lastRenderedPageBreak/>
+        <w:t>1: ([37.736614, -122.186938], [37.610637, -122.228337])</w:t>
+      </w:r>
+      <w:r>
+        <w:rPr>
+          <w:sz w:val="24"/>
+          <w:szCs w:val="24"/>
+        </w:rPr>
+        <w:br/>
+      </w:r>
+      <w:r>
+        <w:rPr>
+          <w:sz w:val="24"/>
+          <w:szCs w:val="24"/>
+        </w:rPr>
+        <w:t>2: ([37.645345345, -122.43555], [37.69, -122])</w:t>
+      </w:r>
+      <w:r>
+        <w:rPr>
+          <w:sz w:val="24"/>
+          <w:szCs w:val="24"/>
+        </w:rPr>
+        <w:br/>
+      </w:r>
+      <w:r>
+        <w:rPr>
+          <w:sz w:val="24"/>
+          <w:szCs w:val="24"/>
+        </w:rPr>
+        <w:t>3: ([37.5, -121.9], [38.5, -121.5])</w:t>
+      </w:r>
+    </w:p>
+    <w:p>
+      <w:pPr>
+        <w:rPr>
+          <w:b/>
+          <w:sz w:val="24"/>
+          <w:szCs w:val="24"/>
+        </w:rPr>
+      </w:pPr>
+    </w:p>
+    <w:p>
+      <w:pPr>
+        <w:rPr>
+          <w:b/>
+          <w:sz w:val="24"/>
+          <w:szCs w:val="24"/>
+        </w:rPr>
+      </w:pPr>
+    </w:p>
+    <w:p>
+      <w:pPr>
+        <w:rPr>
+          <w:b/>
+          <w:sz w:val="24"/>
+          <w:szCs w:val="24"/>
+        </w:rPr>
+      </w:pPr>
+    </w:p>
+    <w:p>
+      <w:pPr>
+        <w:rPr>
+          <w:b/>
+          <w:sz w:val="24"/>
+          <w:szCs w:val="24"/>
+        </w:rPr>
+      </w:pPr>
+    </w:p>
+    <w:p>
+      <w:pPr>
+        <w:rPr>
+          <w:b/>
+          <w:sz w:val="24"/>
+          <w:szCs w:val="24"/>
+        </w:rPr>
+      </w:pPr>
+    </w:p>
+    <w:p>
+      <w:pPr>
+        <w:rPr>
+          <w:b/>
+          <w:sz w:val="24"/>
+          <w:szCs w:val="24"/>
+        </w:rPr>
+      </w:pPr>
+    </w:p>
+    <w:p>
+      <w:pPr>
+        <w:rPr>
+          <w:b/>
+          <w:sz w:val="24"/>
+          <w:szCs w:val="24"/>
+        </w:rPr>
+      </w:pPr>
+    </w:p>
+    <w:p>
+      <w:pPr>
+        <w:rPr>
+          <w:b/>
+          <w:sz w:val="24"/>
+          <w:szCs w:val="24"/>
+        </w:rPr>
+      </w:pPr>
+    </w:p>
+    <w:p>
+      <w:pPr>
+        <w:rPr>
+          <w:b/>
+          <w:sz w:val="24"/>
+          <w:szCs w:val="24"/>
+        </w:rPr>
+      </w:pPr>
+    </w:p>
+    <w:p>
+      <w:pPr>
+        <w:rPr>
+          <w:b/>
+          <w:sz w:val="24"/>
+          <w:szCs w:val="24"/>
+        </w:rPr>
+      </w:pPr>
+      <w:r>
+        <w:rPr>
+          <w:b/>
+          <w:sz w:val="24"/>
+          <w:szCs w:val="24"/>
+        </w:rPr>
+        <w:t>Sample Input 4 Graph:</w:t>
+      </w:r>
+    </w:p>
+    <w:p>
+      <w:pPr>
+        <w:rPr>
+          <w:sz w:val="24"/>
+          <w:szCs w:val="24"/>
+        </w:rPr>
+      </w:pPr>
+      <w:r>
+        <w:rPr>
+          <w:noProof/>
+          <w:sz w:val="24"/>
+          <w:szCs w:val="24"/>
+        </w:rPr>
+        <w:drawing>
+          <wp:inline distT="0" distB="0" distL="0" distR="0">
+            <wp:extent cx="5936615" cy="3821430"/>
+            <wp:effectExtent l="0" t="0" r="6985" b="7620"/>
+            <wp:docPr id="7" name="Picture 7" descr="C:\Users\joopj\AppData\Local\Microsoft\Windows\INetCache\Content.Word\sdf.png"/>
+            <wp:cNvGraphicFramePr>
+              <a:graphicFrameLocks xmlns:a="http://schemas.openxmlformats.org/drawingml/2006/main" noChangeAspect="1"/>
+            </wp:cNvGraphicFramePr>
+            <a:graphic xmlns:a="http://schemas.openxmlformats.org/drawingml/2006/main">
+              <a:graphicData uri="http://schemas.openxmlformats.org/drawingml/2006/picture">
+                <pic:pic xmlns:pic="http://schemas.openxmlformats.org/drawingml/2006/picture">
+                  <pic:nvPicPr>
+                    <pic:cNvPr id="0" name="Picture 4" descr="C:\Users\joopj\AppData\Local\Microsoft\Windows\INetCache\Content.Word\sdf.png"/>
+                    <pic:cNvPicPr>
+                      <a:picLocks noChangeAspect="1" noChangeArrowheads="1"/>
+                    </pic:cNvPicPr>
+                  </pic:nvPicPr>
+                  <pic:blipFill>
+                    <a:blip r:embed="rId12">
+                      <a:extLst>
+                        <a:ext uri="{28A0092B-C50C-407E-A947-70E740481C1C}">
+                          <a14:useLocalDpi xmlns:a14="http://schemas.microsoft.com/office/drawing/2010/main" val="0"/>
+                        </a:ext>
+                      </a:extLst>
+                    </a:blip>
+                    <a:srcRect/>
+                    <a:stretch>
+                      <a:fillRect/>
+                    </a:stretch>
+                  </pic:blipFill>
+                  <pic:spPr bwMode="auto">
+                    <a:xfrm>
+                      <a:off x="0" y="0"/>
+                      <a:ext cx="5936615" cy="3821430"/>
+                    </a:xfrm>
+                    <a:prstGeom prst="rect">
+                      <a:avLst/>
+                    </a:prstGeom>
+                    <a:noFill/>
+                    <a:ln>
+                      <a:noFill/>
+                    </a:ln>
+                  </pic:spPr>
+                </pic:pic>
+              </a:graphicData>
+            </a:graphic>
+          </wp:inline>
+        </w:drawing>
+      </w:r>
+    </w:p>
+    <w:p>
+      <w:pPr>
+        <w:rPr>
+          <w:b/>
+          <w:sz w:val="24"/>
+          <w:szCs w:val="24"/>
+        </w:rPr>
+      </w:pPr>
+      <w:r>
+        <w:rPr>
+          <w:b/>
+          <w:sz w:val="24"/>
+          <w:szCs w:val="24"/>
+        </w:rPr>
+        <w:t>Sample Output 4:</w:t>
+      </w:r>
+    </w:p>
+    <w:p>
+      <w:pPr>
+        <w:rPr>
+          <w:sz w:val="24"/>
+          <w:szCs w:val="24"/>
+        </w:rPr>
+      </w:pPr>
+      <w:r>
+        <w:rPr>
+          <w:b/>
+          <w:sz w:val="24"/>
+          <w:szCs w:val="24"/>
+        </w:rPr>
+        <w:tab/>
+      </w:r>
+      <w:r>
+        <w:rPr>
+          <w:sz w:val="24"/>
+          <w:szCs w:val="24"/>
+        </w:rPr>
+        <w:t>1 3</w:t>
+      </w:r>
+    </w:p>
+    <w:p>
+      <w:pPr>
+        <w:rPr>
+          <w:sz w:val="24"/>
+          <w:szCs w:val="24"/>
+        </w:rPr>
+      </w:pPr>
+    </w:p>
+    <w:p>
+      <w:pPr>
+        <w:rPr>
+          <w:b/>
+          <w:sz w:val="24"/>
+          <w:szCs w:val="24"/>
+        </w:rPr>
+      </w:pPr>
+      <w:r>
+        <w:rPr>
+          <w:b/>
+          <w:sz w:val="24"/>
+          <w:szCs w:val="24"/>
+        </w:rPr>
+        <w:t>Sample Input 5:</w:t>
+      </w:r>
+    </w:p>
+    <w:p>
+      <w:pPr>
+        <w:ind w:left="720"/>
+        <w:rPr>
+          <w:sz w:val="24"/>
+          <w:szCs w:val="24"/>
+        </w:rPr>
+      </w:pPr>
+      <w:r>
+        <w:rPr>
+          <w:sz w:val="24"/>
+          <w:szCs w:val="24"/>
+        </w:rPr>
+        <w:t>1: ([38, -122], [38, -121.5])</w:t>
+      </w:r>
+      <w:r>
+        <w:rPr>
+          <w:sz w:val="24"/>
+          <w:szCs w:val="24"/>
+        </w:rPr>
+        <w:br/>
+      </w:r>
+      <w:r>
+        <w:rPr>
+          <w:sz w:val="24"/>
+          <w:szCs w:val="24"/>
+        </w:rPr>
+        <w:t>2: ([37.5, -121.75], [38.5, -121.75])</w:t>
+      </w:r>
+      <w:r>
+        <w:rPr>
+          <w:sz w:val="24"/>
+          <w:szCs w:val="24"/>
+        </w:rPr>
+        <w:br/>
+      </w:r>
+      <w:r>
+        <w:rPr>
+          <w:sz w:val="24"/>
+          <w:szCs w:val="24"/>
+        </w:rPr>
+        <w:t>3: ([37.5, -122], [38.5, -121.5])</w:t>
+      </w:r>
+      <w:r>
+        <w:rPr>
+          <w:sz w:val="24"/>
+          <w:szCs w:val="24"/>
+        </w:rPr>
+        <w:br/>
+      </w:r>
+      <w:r>
+        <w:rPr>
+          <w:sz w:val="24"/>
+          <w:szCs w:val="24"/>
+        </w:rPr>
+        <w:t>4: ([37.5, -121.5], [38.5, -122])</w:t>
+      </w:r>
+    </w:p>
+    <w:p>
+      <w:pPr>
+        <w:rPr>
+          <w:b/>
+          <w:sz w:val="24"/>
+          <w:szCs w:val="24"/>
+        </w:rPr>
+      </w:pPr>
+      <w:r>
+        <w:rPr>
+          <w:b/>
+          <w:sz w:val="24"/>
+          <w:szCs w:val="24"/>
+        </w:rPr>
+        <w:t>Sample Input 5 Graph:</w:t>
+      </w:r>
+    </w:p>
+    <w:p>
+      <w:pPr>
+        <w:rPr>
+          <w:b/>
+          <w:sz w:val="24"/>
+          <w:szCs w:val="24"/>
+        </w:rPr>
+      </w:pPr>
+      <w:r>
+        <w:rPr>
+          <w:b/>
+          <w:sz w:val="24"/>
+          <w:szCs w:val="24"/>
+        </w:rPr>
+        <w:tab/>
+      </w:r>
+      <w:r>
+        <w:rPr>
+          <w:b/>
+          <w:noProof/>
+          <w:sz w:val="24"/>
+          <w:szCs w:val="24"/>
+        </w:rPr>
+        <w:drawing>
+          <wp:inline distT="0" distB="0" distL="0" distR="0">
+            <wp:extent cx="5936615" cy="3883025"/>
+            <wp:effectExtent l="0" t="0" r="6985" b="3175"/>
+            <wp:docPr id="8" name="Picture 8" descr="C:\Users\joopj\AppData\Local\Microsoft\Windows\INetCache\Content.Word\sdf.png"/>
+            <wp:cNvGraphicFramePr>
+              <a:graphicFrameLocks xmlns:a="http://schemas.openxmlformats.org/drawingml/2006/main" noChangeAspect="1"/>
+            </wp:cNvGraphicFramePr>
+            <a:graphic xmlns:a="http://schemas.openxmlformats.org/drawingml/2006/main">
+              <a:graphicData uri="http://schemas.openxmlformats.org/drawingml/2006/picture">
+                <pic:pic xmlns:pic="http://schemas.openxmlformats.org/drawingml/2006/picture">
+                  <pic:nvPicPr>
+                    <pic:cNvPr id="0" name="Picture 5" descr="C:\Users\joopj\AppData\Local\Microsoft\Windows\INetCache\Content.Word\sdf.png"/>
+                    <pic:cNvPicPr>
+                      <a:picLocks noChangeAspect="1" noChangeArrowheads="1"/>
+                    </pic:cNvPicPr>
+                  </pic:nvPicPr>
+                  <pic:blipFill>
+                    <a:blip r:embed="rId13">
+                      <a:extLst>
+                        <a:ext uri="{28A0092B-C50C-407E-A947-70E740481C1C}">
+                          <a14:useLocalDpi xmlns:a14="http://schemas.microsoft.com/office/drawing/2010/main" val="0"/>
+                        </a:ext>
+                      </a:extLst>
+                    </a:blip>
+                    <a:srcRect/>
+                    <a:stretch>
+                      <a:fillRect/>
+                    </a:stretch>
+                  </pic:blipFill>
+                  <pic:spPr bwMode="auto">
+                    <a:xfrm>
+                      <a:off x="0" y="0"/>
+                      <a:ext cx="5936615" cy="3883025"/>
+                    </a:xfrm>
+                    <a:prstGeom prst="rect">
+                      <a:avLst/>
+                    </a:prstGeom>
+                    <a:noFill/>
+                    <a:ln>
+                      <a:noFill/>
+                    </a:ln>
+                  </pic:spPr>
+                </pic:pic>
+              </a:graphicData>
+            </a:graphic>
+          </wp:inline>
+        </w:drawing>
+      </w:r>
+    </w:p>
+    <w:p>
+      <w:pPr>
+        <w:rPr>
+          <w:b/>
+          <w:sz w:val="24"/>
+          <w:szCs w:val="24"/>
+        </w:rPr>
+      </w:pPr>
+      <w:r>
+        <w:rPr>
+          <w:b/>
+          <w:sz w:val="24"/>
+          <w:szCs w:val="24"/>
+        </w:rPr>
+        <w:t>Sample Output 5:</w:t>
+      </w:r>
+    </w:p>
+    <w:p>
+      <w:pPr>
+        <w:rPr>
+          <w:sz w:val="24"/>
+          <w:szCs w:val="24"/>
+        </w:rPr>
+      </w:pPr>
+      <w:r>
+        <w:rPr>
+          <w:b/>
+          <w:sz w:val="24"/>
+          <w:szCs w:val="24"/>
+        </w:rPr>
+        <w:tab/>
+      </w:r>
+      <w:r>
+        <w:rPr>
+          <w:sz w:val="24"/>
+          <w:szCs w:val="24"/>
+        </w:rPr>
+        <w:t>1</w:t>
+      </w:r>
+    </w:p>
+    <w:p>
+      <w:pPr>
+        <w:rPr>
+          <w:sz w:val="24"/>
+          <w:szCs w:val="24"/>
+        </w:rPr>
+      </w:pPr>
+    </w:p>
+    <w:p>
+      <w:pPr>
+        <w:rPr>
+          <w:b/>
+          <w:sz w:val="24"/>
+          <w:szCs w:val="24"/>
+        </w:rPr>
+      </w:pPr>
+      <w:r>
+        <w:rPr>
+          <w:b/>
+          <w:sz w:val="24"/>
+          <w:szCs w:val="24"/>
+        </w:rPr>
+        <w:t>Sample Input 6:</w:t>
+      </w:r>
+    </w:p>
+    <w:p>
+      <w:pPr>
+        <w:rPr>
+          <w:sz w:val="24"/>
+          <w:szCs w:val="24"/>
+        </w:rPr>
+      </w:pPr>
+      <w:r>
+        <w:rPr>
+          <w:b/>
+          <w:sz w:val="24"/>
+          <w:szCs w:val="24"/>
+        </w:rPr>
+        <w:tab/>
+      </w:r>
+      <w:r>
+        <w:rPr>
+          <w:sz w:val="24"/>
+          <w:szCs w:val="24"/>
+        </w:rPr>
+        <w:t>[blank text file]</w:t>
+      </w:r>
+    </w:p>
+    <w:p>
+      <w:pPr>
+        <w:rPr>
+          <w:b/>
+          <w:sz w:val="24"/>
+          <w:szCs w:val="24"/>
+        </w:rPr>
+      </w:pPr>
+      <w:r>
+        <w:rPr>
+          <w:b/>
+          <w:sz w:val="24"/>
+          <w:szCs w:val="24"/>
+        </w:rPr>
+        <w:t>Sample Output 6:</w:t>
+      </w:r>
+    </w:p>
+    <w:p>
+      <w:pPr>
+        <w:rPr>
+          <w:sz w:val="24"/>
+          <w:szCs w:val="24"/>
+        </w:rPr>
+      </w:pPr>
+      <w:r>
+        <w:rPr>
+          <w:sz w:val="24"/>
+          <w:szCs w:val="24"/>
+        </w:rPr>
+        <w:tab/>
+        <w:t>Input file is blank.</w:t>
+      </w:r>
+    </w:p>
+    <w:bookmarkEnd w:id="0"/>
     <w:p>
       <w:pPr>
         <w:rPr>
@@ -1237,7 +2480,7 @@
         </w:rPr>
         <w:t xml:space="preserve"> </w:t>
       </w:r>
-      <w:hyperlink r:id="rId10" w:history="1">
+      <w:hyperlink r:id="rId14" w:history="1">
         <w:r>
           <w:rPr>
             <w:rStyle w:val="Hyperlink"/>
@@ -1304,7 +2547,7 @@
         </w:rPr>
         <w:br/>
       </w:r>
-      <w:hyperlink r:id="rId11" w:history="1">
+      <w:hyperlink r:id="rId15" w:history="1">
         <w:r>
           <w:rPr>
             <w:rStyle w:val="Hyperlink"/>
@@ -1482,7 +2725,7 @@
         </w:rPr>
         <w:br/>
       </w:r>
-      <w:hyperlink r:id="rId12" w:history="1">
+      <w:hyperlink r:id="rId16" w:history="1">
         <w:r>
           <w:rPr>
             <w:rStyle w:val="Hyperlink"/>
@@ -1515,7 +2758,7 @@
       </w:pPr>
     </w:p>
     <w:sectPr>
-      <w:headerReference w:type="default" r:id="rId13"/>
+      <w:headerReference w:type="default" r:id="rId17"/>
       <w:pgSz w:w="12240" w:h="15840"/>
       <w:pgMar w:top="1440" w:right="1440" w:bottom="1440" w:left="1440" w:header="720" w:footer="720" w:gutter="0"/>
       <w:cols w:space="720"/>
@@ -1526,7 +2769,7 @@
 </file>
 
 <file path=word/endnotes.xml><?xml version="1.0" encoding="utf-8"?>
-<w:endnotes xmlns:wpc="http://schemas.microsoft.com/office/word/2010/wordprocessingCanvas" xmlns:cx="http://schemas.microsoft.com/office/drawing/2014/chartex" xmlns:cx1="http://schemas.microsoft.com/office/drawing/2015/9/8/chartex" xmlns:cx2="http://schemas.microsoft.com/office/drawing/2015/10/21/chartex" xmlns:mc="http://schemas.openxmlformats.org/markup-compatibility/2006" xmlns:o="urn:schemas-microsoft-com:office:office" xmlns:r="http://schemas.openxmlformats.org/officeDocument/2006/relationships" xmlns:m="http://schemas.openxmlformats.org/officeDocument/2006/math" xmlns:v="urn:schemas-microsoft-com:vml" xmlns:wp14="http://schemas.microsoft.com/office/word/2010/wordprocessingDrawing" xmlns:wp="http://schemas.openxmlformats.org/drawingml/2006/wordprocessingDrawing" xmlns:w10="urn:schemas-microsoft-com:office:word" xmlns:w="http://schemas.openxmlformats.org/wordprocessingml/2006/main" xmlns:w14="http://schemas.microsoft.com/office/word/2010/wordml" xmlns:w15="http://schemas.microsoft.com/office/word/2012/wordml" xmlns:w16se="http://schemas.microsoft.com/office/word/2015/wordml/symex" xmlns:wpg="http://schemas.microsoft.com/office/word/2010/wordprocessingGroup" xmlns:wpi="http://schemas.microsoft.com/office/word/2010/wordprocessingInk" xmlns:wne="http://schemas.microsoft.com/office/word/2006/wordml" xmlns:wps="http://schemas.microsoft.com/office/word/2010/wordprocessingShape" mc:Ignorable="w14 w15 w16se wp14">
+<w:endnotes xmlns:wpc="http://schemas.microsoft.com/office/word/2010/wordprocessingCanvas" xmlns:cx="http://schemas.microsoft.com/office/drawing/2014/chartex" xmlns:cx1="http://schemas.microsoft.com/office/drawing/2015/9/8/chartex" xmlns:cx2="http://schemas.microsoft.com/office/drawing/2015/10/21/chartex" xmlns:cx3="http://schemas.microsoft.com/office/drawing/2016/5/9/chartex" xmlns:cx4="http://schemas.microsoft.com/office/drawing/2016/5/10/chartex" xmlns:cx5="http://schemas.microsoft.com/office/drawing/2016/5/11/chartex" xmlns:cx6="http://schemas.microsoft.com/office/drawing/2016/5/12/chartex" xmlns:cx7="http://schemas.microsoft.com/office/drawing/2016/5/13/chartex" xmlns:cx8="http://schemas.microsoft.com/office/drawing/2016/5/14/chartex" xmlns:mc="http://schemas.openxmlformats.org/markup-compatibility/2006" xmlns:aink="http://schemas.microsoft.com/office/drawing/2016/ink" xmlns:am3d="http://schemas.microsoft.com/office/drawing/2017/model3d" xmlns:o="urn:schemas-microsoft-com:office:office" xmlns:r="http://schemas.openxmlformats.org/officeDocument/2006/relationships" xmlns:m="http://schemas.openxmlformats.org/officeDocument/2006/math" xmlns:v="urn:schemas-microsoft-com:vml" xmlns:wp14="http://schemas.microsoft.com/office/word/2010/wordprocessingDrawing" xmlns:wp="http://schemas.openxmlformats.org/drawingml/2006/wordprocessingDrawing" xmlns:w10="urn:schemas-microsoft-com:office:word" xmlns:w="http://schemas.openxmlformats.org/wordprocessingml/2006/main" xmlns:w14="http://schemas.microsoft.com/office/word/2010/wordml" xmlns:w15="http://schemas.microsoft.com/office/word/2012/wordml" xmlns:w16se="http://schemas.microsoft.com/office/word/2015/wordml/symex" xmlns:wpg="http://schemas.microsoft.com/office/word/2010/wordprocessingGroup" xmlns:wpi="http://schemas.microsoft.com/office/word/2010/wordprocessingInk" xmlns:wne="http://schemas.microsoft.com/office/word/2006/wordml" xmlns:wps="http://schemas.microsoft.com/office/word/2010/wordprocessingShape" mc:Ignorable="w14 w15 w16se wp14">
   <w:endnote w:type="separator" w:id="-1">
     <w:p>
       <w:pPr>
@@ -1551,7 +2794,7 @@
 </file>
 
 <file path=word/footnotes.xml><?xml version="1.0" encoding="utf-8"?>
-<w:footnotes xmlns:wpc="http://schemas.microsoft.com/office/word/2010/wordprocessingCanvas" xmlns:cx="http://schemas.microsoft.com/office/drawing/2014/chartex" xmlns:cx1="http://schemas.microsoft.com/office/drawing/2015/9/8/chartex" xmlns:cx2="http://schemas.microsoft.com/office/drawing/2015/10/21/chartex" xmlns:mc="http://schemas.openxmlformats.org/markup-compatibility/2006" xmlns:o="urn:schemas-microsoft-com:office:office" xmlns:r="http://schemas.openxmlformats.org/officeDocument/2006/relationships" xmlns:m="http://schemas.openxmlformats.org/officeDocument/2006/math" xmlns:v="urn:schemas-microsoft-com:vml" xmlns:wp14="http://schemas.microsoft.com/office/word/2010/wordprocessingDrawing" xmlns:wp="http://schemas.openxmlformats.org/drawingml/2006/wordprocessingDrawing" xmlns:w10="urn:schemas-microsoft-com:office:word" xmlns:w="http://schemas.openxmlformats.org/wordprocessingml/2006/main" xmlns:w14="http://schemas.microsoft.com/office/word/2010/wordml" xmlns:w15="http://schemas.microsoft.com/office/word/2012/wordml" xmlns:w16se="http://schemas.microsoft.com/office/word/2015/wordml/symex" xmlns:wpg="http://schemas.microsoft.com/office/word/2010/wordprocessingGroup" xmlns:wpi="http://schemas.microsoft.com/office/word/2010/wordprocessingInk" xmlns:wne="http://schemas.microsoft.com/office/word/2006/wordml" xmlns:wps="http://schemas.microsoft.com/office/word/2010/wordprocessingShape" mc:Ignorable="w14 w15 w16se wp14">
+<w:footnotes xmlns:wpc="http://schemas.microsoft.com/office/word/2010/wordprocessingCanvas" xmlns:cx="http://schemas.microsoft.com/office/drawing/2014/chartex" xmlns:cx1="http://schemas.microsoft.com/office/drawing/2015/9/8/chartex" xmlns:cx2="http://schemas.microsoft.com/office/drawing/2015/10/21/chartex" xmlns:cx3="http://schemas.microsoft.com/office/drawing/2016/5/9/chartex" xmlns:cx4="http://schemas.microsoft.com/office/drawing/2016/5/10/chartex" xmlns:cx5="http://schemas.microsoft.com/office/drawing/2016/5/11/chartex" xmlns:cx6="http://schemas.microsoft.com/office/drawing/2016/5/12/chartex" xmlns:cx7="http://schemas.microsoft.com/office/drawing/2016/5/13/chartex" xmlns:cx8="http://schemas.microsoft.com/office/drawing/2016/5/14/chartex" xmlns:mc="http://schemas.openxmlformats.org/markup-compatibility/2006" xmlns:aink="http://schemas.microsoft.com/office/drawing/2016/ink" xmlns:am3d="http://schemas.microsoft.com/office/drawing/2017/model3d" xmlns:o="urn:schemas-microsoft-com:office:office" xmlns:r="http://schemas.openxmlformats.org/officeDocument/2006/relationships" xmlns:m="http://schemas.openxmlformats.org/officeDocument/2006/math" xmlns:v="urn:schemas-microsoft-com:vml" xmlns:wp14="http://schemas.microsoft.com/office/word/2010/wordprocessingDrawing" xmlns:wp="http://schemas.openxmlformats.org/drawingml/2006/wordprocessingDrawing" xmlns:w10="urn:schemas-microsoft-com:office:word" xmlns:w="http://schemas.openxmlformats.org/wordprocessingml/2006/main" xmlns:w14="http://schemas.microsoft.com/office/word/2010/wordml" xmlns:w15="http://schemas.microsoft.com/office/word/2012/wordml" xmlns:w16se="http://schemas.microsoft.com/office/word/2015/wordml/symex" xmlns:wpg="http://schemas.microsoft.com/office/word/2010/wordprocessingGroup" xmlns:wpi="http://schemas.microsoft.com/office/word/2010/wordprocessingInk" xmlns:wne="http://schemas.microsoft.com/office/word/2006/wordml" xmlns:wps="http://schemas.microsoft.com/office/word/2010/wordprocessingShape" mc:Ignorable="w14 w15 w16se wp14">
   <w:footnote w:type="separator" w:id="-1">
     <w:p>
       <w:pPr>
@@ -1576,7 +2819,7 @@
 </file>
 
 <file path=word/header1.xml><?xml version="1.0" encoding="utf-8"?>
-<w:hdr xmlns:wpc="http://schemas.microsoft.com/office/word/2010/wordprocessingCanvas" xmlns:cx="http://schemas.microsoft.com/office/drawing/2014/chartex" xmlns:cx1="http://schemas.microsoft.com/office/drawing/2015/9/8/chartex" xmlns:cx2="http://schemas.microsoft.com/office/drawing/2015/10/21/chartex" xmlns:mc="http://schemas.openxmlformats.org/markup-compatibility/2006" xmlns:o="urn:schemas-microsoft-com:office:office" xmlns:r="http://schemas.openxmlformats.org/officeDocument/2006/relationships" xmlns:m="http://schemas.openxmlformats.org/officeDocument/2006/math" xmlns:v="urn:schemas-microsoft-com:vml" xmlns:wp14="http://schemas.microsoft.com/office/word/2010/wordprocessingDrawing" xmlns:wp="http://schemas.openxmlformats.org/drawingml/2006/wordprocessingDrawing" xmlns:w10="urn:schemas-microsoft-com:office:word" xmlns:w="http://schemas.openxmlformats.org/wordprocessingml/2006/main" xmlns:w14="http://schemas.microsoft.com/office/word/2010/wordml" xmlns:w15="http://schemas.microsoft.com/office/word/2012/wordml" xmlns:w16se="http://schemas.microsoft.com/office/word/2015/wordml/symex" xmlns:wpg="http://schemas.microsoft.com/office/word/2010/wordprocessingGroup" xmlns:wpi="http://schemas.microsoft.com/office/word/2010/wordprocessingInk" xmlns:wne="http://schemas.microsoft.com/office/word/2006/wordml" xmlns:wps="http://schemas.microsoft.com/office/word/2010/wordprocessingShape" mc:Ignorable="w14 w15 w16se wp14">
+<w:hdr xmlns:wpc="http://schemas.microsoft.com/office/word/2010/wordprocessingCanvas" xmlns:cx="http://schemas.microsoft.com/office/drawing/2014/chartex" xmlns:cx1="http://schemas.microsoft.com/office/drawing/2015/9/8/chartex" xmlns:cx2="http://schemas.microsoft.com/office/drawing/2015/10/21/chartex" xmlns:cx3="http://schemas.microsoft.com/office/drawing/2016/5/9/chartex" xmlns:cx4="http://schemas.microsoft.com/office/drawing/2016/5/10/chartex" xmlns:cx5="http://schemas.microsoft.com/office/drawing/2016/5/11/chartex" xmlns:cx6="http://schemas.microsoft.com/office/drawing/2016/5/12/chartex" xmlns:cx7="http://schemas.microsoft.com/office/drawing/2016/5/13/chartex" xmlns:cx8="http://schemas.microsoft.com/office/drawing/2016/5/14/chartex" xmlns:mc="http://schemas.openxmlformats.org/markup-compatibility/2006" xmlns:aink="http://schemas.microsoft.com/office/drawing/2016/ink" xmlns:am3d="http://schemas.microsoft.com/office/drawing/2017/model3d" xmlns:o="urn:schemas-microsoft-com:office:office" xmlns:r="http://schemas.openxmlformats.org/officeDocument/2006/relationships" xmlns:m="http://schemas.openxmlformats.org/officeDocument/2006/math" xmlns:v="urn:schemas-microsoft-com:vml" xmlns:wp14="http://schemas.microsoft.com/office/word/2010/wordprocessingDrawing" xmlns:wp="http://schemas.openxmlformats.org/drawingml/2006/wordprocessingDrawing" xmlns:w10="urn:schemas-microsoft-com:office:word" xmlns:w="http://schemas.openxmlformats.org/wordprocessingml/2006/main" xmlns:w14="http://schemas.microsoft.com/office/word/2010/wordml" xmlns:w15="http://schemas.microsoft.com/office/word/2012/wordml" xmlns:w16se="http://schemas.microsoft.com/office/word/2015/wordml/symex" xmlns:wpg="http://schemas.microsoft.com/office/word/2010/wordprocessingGroup" xmlns:wpi="http://schemas.microsoft.com/office/word/2010/wordprocessingInk" xmlns:wne="http://schemas.microsoft.com/office/word/2006/wordml" xmlns:wps="http://schemas.microsoft.com/office/word/2010/wordprocessingShape" mc:Ignorable="w14 w15 w16se wp14">
   <w:p>
     <w:pPr>
       <w:pStyle w:val="Header"/>
@@ -1630,7 +2873,7 @@
         <w:sz w:val="24"/>
         <w:szCs w:val="24"/>
       </w:rPr>
-      <w:t>4</w:t>
+      <w:t>5</w:t>
     </w:r>
     <w:r>
       <w:rPr>
@@ -1650,7 +2893,7 @@
 </file>
 
 <file path=word/numbering.xml><?xml version="1.0" encoding="utf-8"?>
-<w:numbering xmlns:wpc="http://schemas.microsoft.com/office/word/2010/wordprocessingCanvas" xmlns:cx="http://schemas.microsoft.com/office/drawing/2014/chartex" xmlns:cx1="http://schemas.microsoft.com/office/drawing/2015/9/8/chartex" xmlns:cx2="http://schemas.microsoft.com/office/drawing/2015/10/21/chartex" xmlns:mc="http://schemas.openxmlformats.org/markup-compatibility/2006" xmlns:o="urn:schemas-microsoft-com:office:office" xmlns:r="http://schemas.openxmlformats.org/officeDocument/2006/relationships" xmlns:m="http://schemas.openxmlformats.org/officeDocument/2006/math" xmlns:v="urn:schemas-microsoft-com:vml" xmlns:wp14="http://schemas.microsoft.com/office/word/2010/wordprocessingDrawing" xmlns:wp="http://schemas.openxmlformats.org/drawingml/2006/wordprocessingDrawing" xmlns:w10="urn:schemas-microsoft-com:office:word" xmlns:w="http://schemas.openxmlformats.org/wordprocessingml/2006/main" xmlns:w14="http://schemas.microsoft.com/office/word/2010/wordml" xmlns:w15="http://schemas.microsoft.com/office/word/2012/wordml" xmlns:w16se="http://schemas.microsoft.com/office/word/2015/wordml/symex" xmlns:wpg="http://schemas.microsoft.com/office/word/2010/wordprocessingGroup" xmlns:wpi="http://schemas.microsoft.com/office/word/2010/wordprocessingInk" xmlns:wne="http://schemas.microsoft.com/office/word/2006/wordml" xmlns:wps="http://schemas.microsoft.com/office/word/2010/wordprocessingShape" mc:Ignorable="w14 w15 w16se wp14">
+<w:numbering xmlns:wpc="http://schemas.microsoft.com/office/word/2010/wordprocessingCanvas" xmlns:cx="http://schemas.microsoft.com/office/drawing/2014/chartex" xmlns:cx1="http://schemas.microsoft.com/office/drawing/2015/9/8/chartex" xmlns:cx2="http://schemas.microsoft.com/office/drawing/2015/10/21/chartex" xmlns:cx3="http://schemas.microsoft.com/office/drawing/2016/5/9/chartex" xmlns:cx4="http://schemas.microsoft.com/office/drawing/2016/5/10/chartex" xmlns:cx5="http://schemas.microsoft.com/office/drawing/2016/5/11/chartex" xmlns:cx6="http://schemas.microsoft.com/office/drawing/2016/5/12/chartex" xmlns:cx7="http://schemas.microsoft.com/office/drawing/2016/5/13/chartex" xmlns:cx8="http://schemas.microsoft.com/office/drawing/2016/5/14/chartex" xmlns:mc="http://schemas.openxmlformats.org/markup-compatibility/2006" xmlns:aink="http://schemas.microsoft.com/office/drawing/2016/ink" xmlns:am3d="http://schemas.microsoft.com/office/drawing/2017/model3d" xmlns:o="urn:schemas-microsoft-com:office:office" xmlns:r="http://schemas.openxmlformats.org/officeDocument/2006/relationships" xmlns:m="http://schemas.openxmlformats.org/officeDocument/2006/math" xmlns:v="urn:schemas-microsoft-com:vml" xmlns:wp14="http://schemas.microsoft.com/office/word/2010/wordprocessingDrawing" xmlns:wp="http://schemas.openxmlformats.org/drawingml/2006/wordprocessingDrawing" xmlns:w10="urn:schemas-microsoft-com:office:word" xmlns:w="http://schemas.openxmlformats.org/wordprocessingml/2006/main" xmlns:w14="http://schemas.microsoft.com/office/word/2010/wordml" xmlns:w15="http://schemas.microsoft.com/office/word/2012/wordml" xmlns:w16se="http://schemas.microsoft.com/office/word/2015/wordml/symex" xmlns:wpg="http://schemas.microsoft.com/office/word/2010/wordprocessingGroup" xmlns:wpi="http://schemas.microsoft.com/office/word/2010/wordprocessingInk" xmlns:wne="http://schemas.microsoft.com/office/word/2006/wordml" xmlns:wps="http://schemas.microsoft.com/office/word/2010/wordprocessingShape" mc:Ignorable="w14 w15 w16se wp14">
   <w:abstractNum w:abstractNumId="0" w15:restartNumberingAfterBreak="0">
     <w:nsid w:val="21421A5B"/>
     <w:multiLevelType w:val="hybridMultilevel"/>
@@ -1763,7 +3006,7 @@
       </w:pPr>
     </w:pPrDefault>
   </w:docDefaults>
-  <w:latentStyles w:defLockedState="0" w:defUIPriority="99" w:defSemiHidden="0" w:defUnhideWhenUsed="0" w:defQFormat="0" w:count="372">
+  <w:latentStyles w:defLockedState="0" w:defUIPriority="99" w:defSemiHidden="0" w:defUnhideWhenUsed="0" w:defQFormat="0" w:count="375">
     <w:lsdException w:name="Normal" w:uiPriority="0" w:qFormat="1"/>
     <w:lsdException w:name="heading 1" w:uiPriority="9" w:qFormat="1"/>
     <w:lsdException w:name="heading 2" w:semiHidden="1" w:uiPriority="9" w:unhideWhenUsed="1" w:qFormat="1"/>
@@ -1869,7 +3112,6 @@
     <w:lsdException w:name="HTML Sample" w:semiHidden="1" w:unhideWhenUsed="1"/>
     <w:lsdException w:name="HTML Typewriter" w:semiHidden="1" w:unhideWhenUsed="1"/>
     <w:lsdException w:name="HTML Variable" w:semiHidden="1" w:unhideWhenUsed="1"/>
-    <w:lsdException w:name="Normal Table" w:semiHidden="1" w:unhideWhenUsed="1"/>
     <w:lsdException w:name="annotation subject" w:semiHidden="1" w:unhideWhenUsed="1"/>
     <w:lsdException w:name="No List" w:semiHidden="1" w:unhideWhenUsed="1"/>
     <w:lsdException w:name="Outline List 1" w:semiHidden="1" w:unhideWhenUsed="1"/>
@@ -1914,7 +3156,6 @@
     <w:lsdException w:name="Table Professional" w:semiHidden="1" w:unhideWhenUsed="1"/>
     <w:lsdException w:name="Table Subtle 1" w:semiHidden="1" w:unhideWhenUsed="1"/>
     <w:lsdException w:name="Table Subtle 2" w:semiHidden="1" w:unhideWhenUsed="1"/>
-    <w:lsdException w:name="Table Web 1" w:semiHidden="1" w:unhideWhenUsed="1"/>
     <w:lsdException w:name="Table Web 2" w:semiHidden="1" w:unhideWhenUsed="1"/>
     <w:lsdException w:name="Table Web 3" w:semiHidden="1" w:unhideWhenUsed="1"/>
     <w:lsdException w:name="Balloon Text" w:semiHidden="1" w:unhideWhenUsed="1"/>
@@ -2136,6 +3377,9 @@
     <w:lsdException w:name="List Table 6 Colorful Accent 6" w:uiPriority="51"/>
     <w:lsdException w:name="List Table 7 Colorful Accent 6" w:uiPriority="52"/>
     <w:lsdException w:name="Mention" w:semiHidden="1" w:unhideWhenUsed="1"/>
+    <w:lsdException w:name="Smart Hyperlink" w:semiHidden="1" w:unhideWhenUsed="1"/>
+    <w:lsdException w:name="Hashtag" w:semiHidden="1" w:unhideWhenUsed="1"/>
+    <w:lsdException w:name="Unresolved Mention" w:semiHidden="1" w:unhideWhenUsed="1"/>
   </w:latentStyles>
   <w:style w:type="paragraph" w:default="1" w:styleId="Normal">
     <w:name w:val="Normal"/>
@@ -2223,8 +3467,8 @@
       <w:u w:val="single"/>
     </w:rPr>
   </w:style>
-  <w:style w:type="character" w:customStyle="1" w:styleId="UnresolvedMention">
-    <w:name w:val="Unresolved Mention"/>
+  <w:style w:type="character" w:customStyle="1" w:styleId="UnresolvedMention1">
+    <w:name w:val="Unresolved Mention1"/>
     <w:basedOn w:val="DefaultParagraphFont"/>
     <w:uiPriority w:val="99"/>
     <w:semiHidden/>

</xml_diff>

<commit_message>
Fixed type error messages in code.
</commit_message>
<xml_diff>
--- a/ASSIGNMENT 1/asg1.docx
+++ b/ASSIGNMENT 1/asg1.docx
@@ -6,7 +6,6 @@
       <w:pPr>
         <w:jc w:val="center"/>
         <w:rPr>
-          <w:b/>
           <w:sz w:val="30"/>
           <w:szCs w:val="30"/>
         </w:rPr>
@@ -543,15 +542,80 @@
           <w:sz w:val="30"/>
           <w:szCs w:val="30"/>
         </w:rPr>
-        <w:t xml:space="preserve"> ……………………………………………………………………………………..</w:t>
-      </w:r>
-      <w:proofErr w:type="gramStart"/>
-      <w:r>
-        <w:rPr>
-          <w:sz w:val="30"/>
-          <w:szCs w:val="30"/>
-        </w:rPr>
-        <w:t>…</w:t>
+        <w:t xml:space="preserve"> ……………………………………………………………………………………..…</w:t>
+      </w:r>
+      <w:r>
+        <w:rPr>
+          <w:sz w:val="30"/>
+          <w:szCs w:val="30"/>
+        </w:rPr>
+        <w:t>.. 5</w:t>
+      </w:r>
+    </w:p>
+    <w:p>
+      <w:pPr>
+        <w:rPr>
+          <w:sz w:val="30"/>
+          <w:szCs w:val="30"/>
+        </w:rPr>
+      </w:pPr>
+      <w:r>
+        <w:rPr>
+          <w:sz w:val="30"/>
+          <w:szCs w:val="30"/>
+        </w:rPr>
+        <w:t>Sample Input / Output</w:t>
+      </w:r>
+      <w:r>
+        <w:rPr>
+          <w:sz w:val="30"/>
+          <w:szCs w:val="30"/>
+        </w:rPr>
+        <w:t xml:space="preserve"> ………………………………………………………………………………</w:t>
+      </w:r>
+      <w:r>
+        <w:rPr>
+          <w:sz w:val="30"/>
+          <w:szCs w:val="30"/>
+        </w:rPr>
+        <w:t>. 7</w:t>
+      </w:r>
+    </w:p>
+    <w:p>
+      <w:pPr>
+        <w:rPr>
+          <w:sz w:val="30"/>
+          <w:szCs w:val="30"/>
+        </w:rPr>
+      </w:pPr>
+      <w:r>
+        <w:rPr>
+          <w:sz w:val="30"/>
+          <w:szCs w:val="30"/>
+        </w:rPr>
+        <w:t>All Submitted Content .…</w:t>
+      </w:r>
+      <w:r>
+        <w:rPr>
+          <w:sz w:val="30"/>
+          <w:szCs w:val="30"/>
+        </w:rPr>
+        <w:t>…………………………………………………………………………. 12</w:t>
+      </w:r>
+    </w:p>
+    <w:p>
+      <w:pPr>
+        <w:rPr>
+          <w:sz w:val="30"/>
+          <w:szCs w:val="30"/>
+        </w:rPr>
+      </w:pPr>
+      <w:r>
+        <w:rPr>
+          <w:sz w:val="30"/>
+          <w:szCs w:val="30"/>
+        </w:rPr>
+        <w:t>Works Cited ……………………………………………………………………………</w:t>
       </w:r>
       <w:r>
         <w:rPr>
@@ -560,87 +624,6 @@
         </w:rPr>
         <w:t>..</w:t>
       </w:r>
-      <w:proofErr w:type="gramEnd"/>
-      <w:r>
-        <w:rPr>
-          <w:sz w:val="30"/>
-          <w:szCs w:val="30"/>
-        </w:rPr>
-        <w:t xml:space="preserve"> 5</w:t>
-      </w:r>
-    </w:p>
-    <w:p>
-      <w:pPr>
-        <w:rPr>
-          <w:sz w:val="30"/>
-          <w:szCs w:val="30"/>
-        </w:rPr>
-      </w:pPr>
-      <w:r>
-        <w:rPr>
-          <w:sz w:val="30"/>
-          <w:szCs w:val="30"/>
-        </w:rPr>
-        <w:t>Sample Input / Output</w:t>
-      </w:r>
-      <w:r>
-        <w:rPr>
-          <w:sz w:val="30"/>
-          <w:szCs w:val="30"/>
-        </w:rPr>
-        <w:t xml:space="preserve"> ………………………………………………………………………………</w:t>
-      </w:r>
-      <w:r>
-        <w:rPr>
-          <w:sz w:val="30"/>
-          <w:szCs w:val="30"/>
-        </w:rPr>
-        <w:t>. 7</w:t>
-      </w:r>
-    </w:p>
-    <w:p>
-      <w:pPr>
-        <w:rPr>
-          <w:sz w:val="30"/>
-          <w:szCs w:val="30"/>
-        </w:rPr>
-      </w:pPr>
-      <w:r>
-        <w:rPr>
-          <w:sz w:val="30"/>
-          <w:szCs w:val="30"/>
-        </w:rPr>
-        <w:t>All Submitted Content .…</w:t>
-      </w:r>
-      <w:r>
-        <w:rPr>
-          <w:sz w:val="30"/>
-          <w:szCs w:val="30"/>
-        </w:rPr>
-        <w:t>…………………………………………………………………………. 12</w:t>
-      </w:r>
-    </w:p>
-    <w:p>
-      <w:pPr>
-        <w:rPr>
-          <w:sz w:val="30"/>
-          <w:szCs w:val="30"/>
-        </w:rPr>
-      </w:pPr>
-      <w:r>
-        <w:rPr>
-          <w:sz w:val="30"/>
-          <w:szCs w:val="30"/>
-        </w:rPr>
-        <w:t>Works Cited ……………………………………………………………………………</w:t>
-      </w:r>
-      <w:r>
-        <w:rPr>
-          <w:sz w:val="30"/>
-          <w:szCs w:val="30"/>
-        </w:rPr>
-        <w:t>..</w:t>
-      </w:r>
       <w:r>
         <w:rPr>
           <w:sz w:val="30"/>
@@ -679,8 +662,6 @@
           <w:szCs w:val="24"/>
         </w:rPr>
       </w:pPr>
-      <w:bookmarkStart w:id="0" w:name="_GoBack"/>
-      <w:bookmarkEnd w:id="0"/>
     </w:p>
     <w:p>
       <w:pPr>
@@ -1445,7 +1426,21 @@
           <w:sz w:val="24"/>
           <w:szCs w:val="24"/>
         </w:rPr>
-        <w:t>Our program must take in a txt file argument with sample input that complies with the formatting provided in “INPUT SAMPLE 1.” It must distinguish line labels (1, 2, 3, etc.) and identify that each label has 2 coordinates in the format ([x1, y1], [x2, y2]).</w:t>
+        <w:t>Our program must take in a txt file argument with samp</w:t>
+      </w:r>
+      <w:r>
+        <w:rPr>
+          <w:sz w:val="24"/>
+          <w:szCs w:val="24"/>
+        </w:rPr>
+        <w:t>le input that complies with the formatting</w:t>
+      </w:r>
+      <w:r>
+        <w:rPr>
+          <w:sz w:val="24"/>
+          <w:szCs w:val="24"/>
+        </w:rPr>
+        <w:t xml:space="preserve"> provided in “INPUT SAMPLE 1.” It must distinguish line labels (1, 2, 3, etc.) and identify that each label has 2 coordinates in the format ([x1, y1], [x2, y2]).</w:t>
       </w:r>
       <w:r>
         <w:rPr>
@@ -1495,7 +1490,7 @@
           <w:sz w:val="24"/>
           <w:szCs w:val="24"/>
         </w:rPr>
-        <w:t xml:space="preserve">Given that the input can have any finite number of coordinates and lines, we need a way of auto-creating instances of coordinates and lines to deal with any number of them. We should </w:t>
+        <w:t xml:space="preserve">Given that the input can have any number of coordinates and lines, we need a way of auto-creating instances of coordinates and lines to deal with any number of them. We should create </w:t>
       </w:r>
       <w:r>
         <w:rPr>
@@ -1503,7 +1498,21 @@
           <w:szCs w:val="24"/>
         </w:rPr>
         <w:lastRenderedPageBreak/>
-        <w:t>create a Coordinate class that defines what a coordinate is. We will pass in self, x, and y where “self” is pretty much “this” in Java in that it is representing an instance of the object. We will want to do the same for a line which is 2 coordinates. Class Line’s constructor will take in self, index (which indicates where the line is located in a txt file), x1y1 (representing 1 coordinate), and x2y2.</w:t>
+        <w:t>a Coordinate class that defines what a coordinate is. We will pass in self, x, and y where “self” is pretty much “this” in Java in that it is representing an instance of the object. We will want to do the same for a line which is 2 coordinates. Class Line’s constructor will take in self, index (which indicates where the line is located in a txt file</w:t>
+      </w:r>
+      <w:r>
+        <w:rPr>
+          <w:sz w:val="24"/>
+          <w:szCs w:val="24"/>
+        </w:rPr>
+        <w:t xml:space="preserve"> AKA its line number label</w:t>
+      </w:r>
+      <w:r>
+        <w:rPr>
+          <w:sz w:val="24"/>
+          <w:szCs w:val="24"/>
+        </w:rPr>
+        <w:t>), x1y1 (representing 1 coordinate), and x2y2.</w:t>
       </w:r>
     </w:p>
     <w:p>
@@ -1561,14 +1570,51 @@
           <w:sz w:val="24"/>
           <w:szCs w:val="24"/>
         </w:rPr>
-        <w:t xml:space="preserve"> list.</w:t>
-      </w:r>
-      <w:r>
-        <w:rPr>
-          <w:sz w:val="24"/>
-          <w:szCs w:val="24"/>
-        </w:rPr>
-        <w:t xml:space="preserve"> This function should do all that and then store that information into List objects inside of a list. In other words, the function will return a list of the Line objects that contain the contents of the input file minus the brackets, parentheses, commas, and other garbage.</w:t>
+        <w:t xml:space="preserve"> list</w:t>
+      </w:r>
+      <w:r>
+        <w:rPr>
+          <w:sz w:val="24"/>
+          <w:szCs w:val="24"/>
+        </w:rPr>
+        <w:t xml:space="preserve"> to be used for further operations</w:t>
+      </w:r>
+      <w:r>
+        <w:rPr>
+          <w:sz w:val="24"/>
+          <w:szCs w:val="24"/>
+        </w:rPr>
+        <w:t>.</w:t>
+      </w:r>
+      <w:r>
+        <w:rPr>
+          <w:sz w:val="24"/>
+          <w:szCs w:val="24"/>
+        </w:rPr>
+        <w:t xml:space="preserve"> The</w:t>
+      </w:r>
+      <w:r>
+        <w:rPr>
+          <w:sz w:val="24"/>
+          <w:szCs w:val="24"/>
+        </w:rPr>
+        <w:t xml:space="preserve"> function should then </w:t>
+      </w:r>
+      <w:r>
+        <w:rPr>
+          <w:sz w:val="24"/>
+          <w:szCs w:val="24"/>
+        </w:rPr>
+        <w:t>store that information into Line</w:t>
+      </w:r>
+      <w:bookmarkStart w:id="0" w:name="_GoBack"/>
+      <w:bookmarkEnd w:id="0"/>
+      <w:r>
+        <w:rPr>
+          <w:sz w:val="24"/>
+          <w:szCs w:val="24"/>
+        </w:rPr>
+        <w:t xml:space="preserve"> objects inside of a list. In other words, the function will return a list of the Line objects that contain the contents of the input file minus the brackets, parentheses, commas, and other garbage.</w:t>
       </w:r>
     </w:p>
     <w:p>
@@ -3984,7 +4030,7 @@
         <w:sz w:val="24"/>
         <w:szCs w:val="24"/>
       </w:rPr>
-      <w:t>12</w:t>
+      <w:t>5</w:t>
     </w:r>
     <w:r>
       <w:rPr>
@@ -5076,7 +5122,7 @@
 </file>
 
 <file path=customXml/itemProps1.xml><?xml version="1.0" encoding="utf-8"?>
-<ds:datastoreItem xmlns:ds="http://schemas.openxmlformats.org/officeDocument/2006/customXml" ds:itemID="{0C210C81-94BF-4837-B23A-B2E8D28D59DB}">
+<ds:datastoreItem xmlns:ds="http://schemas.openxmlformats.org/officeDocument/2006/customXml" ds:itemID="{635EFB7B-AEE9-445D-9A91-9212ACEADFA6}">
   <ds:schemaRefs>
     <ds:schemaRef ds:uri="http://schemas.openxmlformats.org/officeDocument/2006/bibliography"/>
   </ds:schemaRefs>

</xml_diff>

<commit_message>
grammar fixes in report
</commit_message>
<xml_diff>
--- a/ASSIGNMENT 1/asg1.docx
+++ b/ASSIGNMENT 1/asg1.docx
@@ -1607,8 +1607,6 @@
         </w:rPr>
         <w:t>store that information into Line</w:t>
       </w:r>
-      <w:bookmarkStart w:id="0" w:name="_GoBack"/>
-      <w:bookmarkEnd w:id="0"/>
       <w:r>
         <w:rPr>
           <w:sz w:val="24"/>
@@ -1703,25 +1701,23 @@
         </w:rPr>
         <w:t>My explanations will be more thorough as comments in my code.</w:t>
       </w:r>
-    </w:p>
-    <w:p>
-      <w:pPr>
-        <w:rPr>
-          <w:b/>
-          <w:sz w:val="30"/>
-          <w:szCs w:val="30"/>
-        </w:rPr>
-      </w:pPr>
-      <w:bookmarkStart w:id="1" w:name="_Hlk492749357"/>
-    </w:p>
-    <w:p>
-      <w:pPr>
-        <w:rPr>
-          <w:b/>
-          <w:sz w:val="30"/>
-          <w:szCs w:val="30"/>
-        </w:rPr>
-      </w:pPr>
+      <w:r>
+        <w:rPr>
+          <w:sz w:val="24"/>
+          <w:szCs w:val="24"/>
+        </w:rPr>
+        <w:t xml:space="preserve"> Please refer to main.py if you would like a line-by-line explanation.</w:t>
+      </w:r>
+    </w:p>
+    <w:p>
+      <w:pPr>
+        <w:rPr>
+          <w:b/>
+          <w:sz w:val="30"/>
+          <w:szCs w:val="30"/>
+        </w:rPr>
+      </w:pPr>
+      <w:bookmarkStart w:id="0" w:name="_Hlk492749357"/>
     </w:p>
     <w:p>
       <w:pPr>
@@ -3384,7 +3380,7 @@
         <w:t>Input file is blank.</w:t>
       </w:r>
     </w:p>
-    <w:bookmarkEnd w:id="1"/>
+    <w:bookmarkEnd w:id="0"/>
     <w:p>
       <w:pPr>
         <w:rPr>
@@ -3480,6 +3476,8 @@
           <w:szCs w:val="30"/>
         </w:rPr>
       </w:pPr>
+      <w:bookmarkStart w:id="1" w:name="_GoBack"/>
+      <w:bookmarkEnd w:id="1"/>
     </w:p>
     <w:p>
       <w:pPr>
@@ -4030,7 +4028,7 @@
         <w:sz w:val="24"/>
         <w:szCs w:val="24"/>
       </w:rPr>
-      <w:t>5</w:t>
+      <w:t>7</w:t>
     </w:r>
     <w:r>
       <w:rPr>
@@ -5122,7 +5120,7 @@
 </file>
 
 <file path=customXml/itemProps1.xml><?xml version="1.0" encoding="utf-8"?>
-<ds:datastoreItem xmlns:ds="http://schemas.openxmlformats.org/officeDocument/2006/customXml" ds:itemID="{635EFB7B-AEE9-445D-9A91-9212ACEADFA6}">
+<ds:datastoreItem xmlns:ds="http://schemas.openxmlformats.org/officeDocument/2006/customXml" ds:itemID="{D865FC3B-F898-4089-8A82-2509A265C28F}">
   <ds:schemaRefs>
     <ds:schemaRef ds:uri="http://schemas.openxmlformats.org/officeDocument/2006/bibliography"/>
   </ds:schemaRefs>

</xml_diff>

<commit_message>
final changes to report
</commit_message>
<xml_diff>
--- a/ASSIGNMENT 1/asg1.docx
+++ b/ASSIGNMENT 1/asg1.docx
@@ -3476,8 +3476,6 @@
           <w:szCs w:val="30"/>
         </w:rPr>
       </w:pPr>
-      <w:bookmarkStart w:id="1" w:name="_GoBack"/>
-      <w:bookmarkEnd w:id="1"/>
     </w:p>
     <w:p>
       <w:pPr>
@@ -3510,10 +3508,18 @@
       </w:pPr>
       <w:r>
         <w:rPr>
-          <w:sz w:val="24"/>
-          <w:szCs w:val="24"/>
-        </w:rPr>
-        <w:t xml:space="preserve">Article: </w:t>
+          <w:b/>
+          <w:sz w:val="24"/>
+          <w:szCs w:val="24"/>
+        </w:rPr>
+        <w:t>Article:</w:t>
+      </w:r>
+      <w:r>
+        <w:rPr>
+          <w:sz w:val="24"/>
+          <w:szCs w:val="24"/>
+        </w:rPr>
+        <w:t xml:space="preserve"> </w:t>
       </w:r>
       <w:r>
         <w:rPr>
@@ -3552,10 +3558,18 @@
       </w:r>
       <w:r>
         <w:rPr>
-          <w:sz w:val="24"/>
-          <w:szCs w:val="24"/>
-        </w:rPr>
-        <w:t>Purpose: Shows code on how to determine if 2 lines intersect.</w:t>
+          <w:b/>
+          <w:sz w:val="24"/>
+          <w:szCs w:val="24"/>
+        </w:rPr>
+        <w:t>Purpose:</w:t>
+      </w:r>
+      <w:r>
+        <w:rPr>
+          <w:sz w:val="24"/>
+          <w:szCs w:val="24"/>
+        </w:rPr>
+        <w:t xml:space="preserve"> Shows code on how to determine if 2 lines intersect.</w:t>
       </w:r>
     </w:p>
     <w:p>
@@ -3572,10 +3586,18 @@
       </w:pPr>
       <w:r>
         <w:rPr>
-          <w:sz w:val="24"/>
-          <w:szCs w:val="24"/>
-        </w:rPr>
-        <w:t>Article: The Key to Solving CodeEval’s Bay Bridge Problem</w:t>
+          <w:b/>
+          <w:sz w:val="24"/>
+          <w:szCs w:val="24"/>
+        </w:rPr>
+        <w:t>Article:</w:t>
+      </w:r>
+      <w:r>
+        <w:rPr>
+          <w:sz w:val="24"/>
+          <w:szCs w:val="24"/>
+        </w:rPr>
+        <w:t xml:space="preserve"> The Key to Solving CodeEval’s Bay Bridge Problem</w:t>
       </w:r>
       <w:r>
         <w:rPr>
@@ -3600,10 +3622,18 @@
       </w:r>
       <w:r>
         <w:rPr>
-          <w:sz w:val="24"/>
-          <w:szCs w:val="24"/>
-        </w:rPr>
-        <w:t>Purpose: Does a better job in explaining what problem we are trying to solve.</w:t>
+          <w:b/>
+          <w:sz w:val="24"/>
+          <w:szCs w:val="24"/>
+        </w:rPr>
+        <w:t>Purpose:</w:t>
+      </w:r>
+      <w:r>
+        <w:rPr>
+          <w:sz w:val="24"/>
+          <w:szCs w:val="24"/>
+        </w:rPr>
+        <w:t xml:space="preserve"> Does a better job in explaining what problem we are trying to solve.</w:t>
       </w:r>
     </w:p>
     <w:p>
@@ -3620,10 +3650,18 @@
       </w:pPr>
       <w:r>
         <w:rPr>
-          <w:sz w:val="24"/>
-          <w:szCs w:val="24"/>
-        </w:rPr>
-        <w:t xml:space="preserve">Article: </w:t>
+          <w:b/>
+          <w:sz w:val="24"/>
+          <w:szCs w:val="24"/>
+        </w:rPr>
+        <w:t>Article:</w:t>
+      </w:r>
+      <w:r>
+        <w:rPr>
+          <w:sz w:val="24"/>
+          <w:szCs w:val="24"/>
+        </w:rPr>
+        <w:t xml:space="preserve"> </w:t>
       </w:r>
       <w:r>
         <w:rPr>
@@ -3660,10 +3698,18 @@
       </w:pPr>
       <w:r>
         <w:rPr>
-          <w:sz w:val="24"/>
-          <w:szCs w:val="24"/>
-        </w:rPr>
-        <w:t>Purpose: Goes over the problem in depth. Provides a mathematical proof for the solution.</w:t>
+          <w:b/>
+          <w:sz w:val="24"/>
+          <w:szCs w:val="24"/>
+        </w:rPr>
+        <w:t>Purpose:</w:t>
+      </w:r>
+      <w:r>
+        <w:rPr>
+          <w:sz w:val="24"/>
+          <w:szCs w:val="24"/>
+        </w:rPr>
+        <w:t xml:space="preserve"> Goes over the problem in depth. Provides a mathematical proof for the solution.</w:t>
       </w:r>
     </w:p>
     <w:p>
@@ -3680,10 +3726,18 @@
       </w:pPr>
       <w:r>
         <w:rPr>
-          <w:sz w:val="24"/>
-          <w:szCs w:val="24"/>
-        </w:rPr>
-        <w:t xml:space="preserve">GitHub: </w:t>
+          <w:b/>
+          <w:sz w:val="24"/>
+          <w:szCs w:val="24"/>
+        </w:rPr>
+        <w:t>GitHub:</w:t>
+      </w:r>
+      <w:r>
+        <w:rPr>
+          <w:sz w:val="24"/>
+          <w:szCs w:val="24"/>
+        </w:rPr>
+        <w:t xml:space="preserve"> </w:t>
       </w:r>
       <w:r>
         <w:rPr>
@@ -3722,7 +3776,21 @@
           <w:szCs w:val="24"/>
         </w:rPr>
         <w:br/>
-        <w:t xml:space="preserve">Purpose: I took </w:t>
+      </w:r>
+      <w:r>
+        <w:rPr>
+          <w:b/>
+          <w:sz w:val="24"/>
+          <w:szCs w:val="24"/>
+        </w:rPr>
+        <w:t>Purpose:</w:t>
+      </w:r>
+      <w:r>
+        <w:rPr>
+          <w:sz w:val="24"/>
+          <w:szCs w:val="24"/>
+        </w:rPr>
+        <w:t xml:space="preserve"> I took </w:t>
       </w:r>
       <w:r>
         <w:rPr>
@@ -3813,7 +3881,16 @@
           <w:sz w:val="24"/>
           <w:szCs w:val="24"/>
         </w:rPr>
-        <w:t xml:space="preserve"> variables / functions / classes to make the </w:t>
+        <w:t xml:space="preserve"> variables / functions </w:t>
+      </w:r>
+      <w:bookmarkStart w:id="1" w:name="_GoBack"/>
+      <w:bookmarkEnd w:id="1"/>
+      <w:r>
+        <w:rPr>
+          <w:sz w:val="24"/>
+          <w:szCs w:val="24"/>
+        </w:rPr>
+        <w:t xml:space="preserve">/ classes to make the </w:t>
       </w:r>
       <w:r>
         <w:rPr>
@@ -3865,10 +3942,18 @@
       </w:pPr>
       <w:r>
         <w:rPr>
-          <w:sz w:val="24"/>
-          <w:szCs w:val="24"/>
-        </w:rPr>
-        <w:t xml:space="preserve">Stack Overflow: </w:t>
+          <w:b/>
+          <w:sz w:val="24"/>
+          <w:szCs w:val="24"/>
+        </w:rPr>
+        <w:t>Stack Overflow:</w:t>
+      </w:r>
+      <w:r>
+        <w:rPr>
+          <w:sz w:val="24"/>
+          <w:szCs w:val="24"/>
+        </w:rPr>
+        <w:t xml:space="preserve"> </w:t>
       </w:r>
       <w:r>
         <w:rPr>
@@ -3898,6 +3983,82 @@
     <w:p>
       <w:pPr>
         <w:pStyle w:val="ListParagraph"/>
+        <w:numPr>
+          <w:ilvl w:val="0"/>
+          <w:numId w:val="1"/>
+        </w:numPr>
+        <w:rPr>
+          <w:sz w:val="24"/>
+          <w:szCs w:val="24"/>
+        </w:rPr>
+      </w:pPr>
+      <w:r>
+        <w:rPr>
+          <w:b/>
+          <w:sz w:val="24"/>
+          <w:szCs w:val="24"/>
+        </w:rPr>
+        <w:t>YouTube:</w:t>
+      </w:r>
+      <w:r>
+        <w:rPr>
+          <w:sz w:val="24"/>
+          <w:szCs w:val="24"/>
+        </w:rPr>
+        <w:t xml:space="preserve"> Insertion Sort in Python</w:t>
+      </w:r>
+      <w:r>
+        <w:rPr>
+          <w:sz w:val="24"/>
+          <w:szCs w:val="24"/>
+        </w:rPr>
+        <w:br/>
+      </w:r>
+      <w:r>
+        <w:rPr>
+          <w:b/>
+          <w:sz w:val="24"/>
+          <w:szCs w:val="24"/>
+        </w:rPr>
+        <w:t>Purpose:</w:t>
+      </w:r>
+      <w:r>
+        <w:rPr>
+          <w:sz w:val="24"/>
+          <w:szCs w:val="24"/>
+        </w:rPr>
+        <w:t xml:space="preserve"> I used this person’s code and implemented it into my own code. I wanted to use something we learned in class so I picked Insertion Sort to sort my output.</w:t>
+      </w:r>
+      <w:r>
+        <w:rPr>
+          <w:sz w:val="24"/>
+          <w:szCs w:val="24"/>
+        </w:rPr>
+        <w:br/>
+      </w:r>
+      <w:hyperlink r:id="rId20" w:history="1">
+        <w:r>
+          <w:rPr>
+            <w:rStyle w:val="Hyperlink"/>
+            <w:sz w:val="24"/>
+            <w:szCs w:val="24"/>
+          </w:rPr>
+          <w:t>https://www.youtube.com/watch?v=lEA31vHiry4</w:t>
+        </w:r>
+      </w:hyperlink>
+    </w:p>
+    <w:p>
+      <w:pPr>
+        <w:pStyle w:val="ListParagraph"/>
+        <w:rPr>
+          <w:sz w:val="24"/>
+          <w:szCs w:val="24"/>
+        </w:rPr>
+      </w:pPr>
+    </w:p>
+    <w:p>
+      <w:pPr>
+        <w:pStyle w:val="ListParagraph"/>
         <w:rPr>
           <w:sz w:val="24"/>
           <w:szCs w:val="24"/>
@@ -3913,7 +4074,7 @@
       </w:pPr>
     </w:p>
     <w:sectPr>
-      <w:headerReference w:type="default" r:id="rId20"/>
+      <w:headerReference w:type="default" r:id="rId21"/>
       <w:pgSz w:w="12240" w:h="15840"/>
       <w:pgMar w:top="1440" w:right="1440" w:bottom="1440" w:left="1440" w:header="720" w:footer="720" w:gutter="0"/>
       <w:cols w:space="720"/>
@@ -4028,7 +4189,7 @@
         <w:sz w:val="24"/>
         <w:szCs w:val="24"/>
       </w:rPr>
-      <w:t>7</w:t>
+      <w:t>12</w:t>
     </w:r>
     <w:r>
       <w:rPr>
@@ -5120,7 +5281,7 @@
 </file>
 
 <file path=customXml/itemProps1.xml><?xml version="1.0" encoding="utf-8"?>
-<ds:datastoreItem xmlns:ds="http://schemas.openxmlformats.org/officeDocument/2006/customXml" ds:itemID="{D865FC3B-F898-4089-8A82-2509A265C28F}">
+<ds:datastoreItem xmlns:ds="http://schemas.openxmlformats.org/officeDocument/2006/customXml" ds:itemID="{3FAF8717-8141-4982-9C7B-A202D04DA849}">
   <ds:schemaRefs>
     <ds:schemaRef ds:uri="http://schemas.openxmlformats.org/officeDocument/2006/bibliography"/>
   </ds:schemaRefs>

</xml_diff>

<commit_message>
Updated volunteer status in report
</commit_message>
<xml_diff>
--- a/ASSIGNMENT 1/asg1.docx
+++ b/ASSIGNMENT 1/asg1.docx
@@ -1,6 +1,6 @@
 
 <file path=word/document.xml><?xml version="1.0" encoding="utf-8"?>
-<w:document xmlns:wpc="http://schemas.microsoft.com/office/word/2010/wordprocessingCanvas" xmlns:cx="http://schemas.microsoft.com/office/drawing/2014/chartex" xmlns:cx1="http://schemas.microsoft.com/office/drawing/2015/9/8/chartex" xmlns:cx2="http://schemas.microsoft.com/office/drawing/2015/10/21/chartex" xmlns:mc="http://schemas.openxmlformats.org/markup-compatibility/2006" xmlns:o="urn:schemas-microsoft-com:office:office" xmlns:r="http://schemas.openxmlformats.org/officeDocument/2006/relationships" xmlns:m="http://schemas.openxmlformats.org/officeDocument/2006/math" xmlns:v="urn:schemas-microsoft-com:vml" xmlns:wp14="http://schemas.microsoft.com/office/word/2010/wordprocessingDrawing" xmlns:wp="http://schemas.openxmlformats.org/drawingml/2006/wordprocessingDrawing" xmlns:w10="urn:schemas-microsoft-com:office:word" xmlns:w="http://schemas.openxmlformats.org/wordprocessingml/2006/main" xmlns:w14="http://schemas.microsoft.com/office/word/2010/wordml" xmlns:w15="http://schemas.microsoft.com/office/word/2012/wordml" xmlns:w16se="http://schemas.microsoft.com/office/word/2015/wordml/symex" xmlns:wpg="http://schemas.microsoft.com/office/word/2010/wordprocessingGroup" xmlns:wpi="http://schemas.microsoft.com/office/word/2010/wordprocessingInk" xmlns:wne="http://schemas.microsoft.com/office/word/2006/wordml" xmlns:wps="http://schemas.microsoft.com/office/word/2010/wordprocessingShape" mc:Ignorable="w14 w15 w16se wp14">
+<w:document xmlns:wpc="http://schemas.microsoft.com/office/word/2010/wordprocessingCanvas" xmlns:cx="http://schemas.microsoft.com/office/drawing/2014/chartex" xmlns:cx1="http://schemas.microsoft.com/office/drawing/2015/9/8/chartex" xmlns:cx2="http://schemas.microsoft.com/office/drawing/2015/10/21/chartex" xmlns:cx3="http://schemas.microsoft.com/office/drawing/2016/5/9/chartex" xmlns:cx4="http://schemas.microsoft.com/office/drawing/2016/5/10/chartex" xmlns:cx5="http://schemas.microsoft.com/office/drawing/2016/5/11/chartex" xmlns:cx6="http://schemas.microsoft.com/office/drawing/2016/5/12/chartex" xmlns:cx7="http://schemas.microsoft.com/office/drawing/2016/5/13/chartex" xmlns:cx8="http://schemas.microsoft.com/office/drawing/2016/5/14/chartex" xmlns:mc="http://schemas.openxmlformats.org/markup-compatibility/2006" xmlns:aink="http://schemas.microsoft.com/office/drawing/2016/ink" xmlns:am3d="http://schemas.microsoft.com/office/drawing/2017/model3d" xmlns:o="urn:schemas-microsoft-com:office:office" xmlns:r="http://schemas.openxmlformats.org/officeDocument/2006/relationships" xmlns:m="http://schemas.openxmlformats.org/officeDocument/2006/math" xmlns:v="urn:schemas-microsoft-com:vml" xmlns:wp14="http://schemas.microsoft.com/office/word/2010/wordprocessingDrawing" xmlns:wp="http://schemas.openxmlformats.org/drawingml/2006/wordprocessingDrawing" xmlns:w10="urn:schemas-microsoft-com:office:word" xmlns:w="http://schemas.openxmlformats.org/wordprocessingml/2006/main" xmlns:w14="http://schemas.microsoft.com/office/word/2010/wordml" xmlns:w15="http://schemas.microsoft.com/office/word/2012/wordml" xmlns:w16se="http://schemas.microsoft.com/office/word/2015/wordml/symex" xmlns:wpg="http://schemas.microsoft.com/office/word/2010/wordprocessingGroup" xmlns:wpi="http://schemas.microsoft.com/office/word/2010/wordprocessingInk" xmlns:wne="http://schemas.microsoft.com/office/word/2006/wordml" xmlns:wps="http://schemas.microsoft.com/office/word/2010/wordprocessingShape" mc:Ignorable="w14 w15 w16se wp14">
   <w:body>
     <w:p>
       <w:pPr>
@@ -408,6 +408,34 @@
           <w:szCs w:val="24"/>
         </w:rPr>
       </w:pPr>
+      <w:r>
+        <w:rPr>
+          <w:sz w:val="24"/>
+          <w:szCs w:val="24"/>
+        </w:rPr>
+        <w:t>I am also interested in volunteering to present my code</w:t>
+      </w:r>
+      <w:r>
+        <w:rPr>
+          <w:sz w:val="24"/>
+          <w:szCs w:val="24"/>
+        </w:rPr>
+        <w:t xml:space="preserve"> IF my code is deemed correct</w:t>
+      </w:r>
+      <w:r>
+        <w:rPr>
+          <w:sz w:val="24"/>
+          <w:szCs w:val="24"/>
+        </w:rPr>
+        <w:t>.</w:t>
+      </w:r>
+      <w:r>
+        <w:rPr>
+          <w:sz w:val="24"/>
+          <w:szCs w:val="24"/>
+        </w:rPr>
+        <w:t xml:space="preserve"> As far as I’m concerned, it is.</w:t>
+      </w:r>
     </w:p>
     <w:p>
       <w:pPr>
@@ -884,7 +912,16 @@
           <w:sz w:val="24"/>
           <w:szCs w:val="24"/>
         </w:rPr>
-        <w:t>As stated in the challenge description on CodeEval, there has emerged a novel technological breakthrough</w:t>
+        <w:t>As stated in the challenge descri</w:t>
+      </w:r>
+      <w:bookmarkStart w:id="0" w:name="_GoBack"/>
+      <w:bookmarkEnd w:id="0"/>
+      <w:r>
+        <w:rPr>
+          <w:sz w:val="24"/>
+          <w:szCs w:val="24"/>
+        </w:rPr>
+        <w:t>ption on CodeEval, there has emerged a novel technological breakthrough</w:t>
       </w:r>
       <w:r>
         <w:rPr>
@@ -1717,7 +1754,7 @@
           <w:szCs w:val="30"/>
         </w:rPr>
       </w:pPr>
-      <w:bookmarkStart w:id="0" w:name="_Hlk492749357"/>
+      <w:bookmarkStart w:id="1" w:name="_Hlk492749357"/>
     </w:p>
     <w:p>
       <w:pPr>
@@ -3380,7 +3417,7 @@
         <w:t>Input file is blank.</w:t>
       </w:r>
     </w:p>
-    <w:bookmarkEnd w:id="0"/>
+    <w:bookmarkEnd w:id="1"/>
     <w:p>
       <w:pPr>
         <w:rPr>
@@ -3839,7 +3876,21 @@
           <w:sz w:val="24"/>
           <w:szCs w:val="24"/>
         </w:rPr>
-        <w:t>removed unnecessary bits of code</w:t>
+        <w:t>removed unnecessary</w:t>
+      </w:r>
+      <w:r>
+        <w:rPr>
+          <w:sz w:val="24"/>
+          <w:szCs w:val="24"/>
+        </w:rPr>
+        <w:t xml:space="preserve"> / confusing</w:t>
+      </w:r>
+      <w:r>
+        <w:rPr>
+          <w:sz w:val="24"/>
+          <w:szCs w:val="24"/>
+        </w:rPr>
+        <w:t xml:space="preserve"> bits of code</w:t>
       </w:r>
       <w:r>
         <w:rPr>
@@ -3881,16 +3932,7 @@
           <w:sz w:val="24"/>
           <w:szCs w:val="24"/>
         </w:rPr>
-        <w:t xml:space="preserve"> variables / functions </w:t>
-      </w:r>
-      <w:bookmarkStart w:id="1" w:name="_GoBack"/>
-      <w:bookmarkEnd w:id="1"/>
-      <w:r>
-        <w:rPr>
-          <w:sz w:val="24"/>
-          <w:szCs w:val="24"/>
-        </w:rPr>
-        <w:t xml:space="preserve">/ classes to make the </w:t>
+        <w:t xml:space="preserve"> variables / functions / classes to make the </w:t>
       </w:r>
       <w:r>
         <w:rPr>
@@ -4085,7 +4127,7 @@
 </file>
 
 <file path=word/endnotes.xml><?xml version="1.0" encoding="utf-8"?>
-<w:endnotes xmlns:wpc="http://schemas.microsoft.com/office/word/2010/wordprocessingCanvas" xmlns:cx="http://schemas.microsoft.com/office/drawing/2014/chartex" xmlns:cx1="http://schemas.microsoft.com/office/drawing/2015/9/8/chartex" xmlns:cx2="http://schemas.microsoft.com/office/drawing/2015/10/21/chartex" xmlns:mc="http://schemas.openxmlformats.org/markup-compatibility/2006" xmlns:o="urn:schemas-microsoft-com:office:office" xmlns:r="http://schemas.openxmlformats.org/officeDocument/2006/relationships" xmlns:m="http://schemas.openxmlformats.org/officeDocument/2006/math" xmlns:v="urn:schemas-microsoft-com:vml" xmlns:wp14="http://schemas.microsoft.com/office/word/2010/wordprocessingDrawing" xmlns:wp="http://schemas.openxmlformats.org/drawingml/2006/wordprocessingDrawing" xmlns:w10="urn:schemas-microsoft-com:office:word" xmlns:w="http://schemas.openxmlformats.org/wordprocessingml/2006/main" xmlns:w14="http://schemas.microsoft.com/office/word/2010/wordml" xmlns:w15="http://schemas.microsoft.com/office/word/2012/wordml" xmlns:w16se="http://schemas.microsoft.com/office/word/2015/wordml/symex" xmlns:wpg="http://schemas.microsoft.com/office/word/2010/wordprocessingGroup" xmlns:wpi="http://schemas.microsoft.com/office/word/2010/wordprocessingInk" xmlns:wne="http://schemas.microsoft.com/office/word/2006/wordml" xmlns:wps="http://schemas.microsoft.com/office/word/2010/wordprocessingShape" mc:Ignorable="w14 w15 w16se wp14">
+<w:endnotes xmlns:wpc="http://schemas.microsoft.com/office/word/2010/wordprocessingCanvas" xmlns:cx="http://schemas.microsoft.com/office/drawing/2014/chartex" xmlns:cx1="http://schemas.microsoft.com/office/drawing/2015/9/8/chartex" xmlns:cx2="http://schemas.microsoft.com/office/drawing/2015/10/21/chartex" xmlns:cx3="http://schemas.microsoft.com/office/drawing/2016/5/9/chartex" xmlns:cx4="http://schemas.microsoft.com/office/drawing/2016/5/10/chartex" xmlns:cx5="http://schemas.microsoft.com/office/drawing/2016/5/11/chartex" xmlns:cx6="http://schemas.microsoft.com/office/drawing/2016/5/12/chartex" xmlns:cx7="http://schemas.microsoft.com/office/drawing/2016/5/13/chartex" xmlns:cx8="http://schemas.microsoft.com/office/drawing/2016/5/14/chartex" xmlns:mc="http://schemas.openxmlformats.org/markup-compatibility/2006" xmlns:aink="http://schemas.microsoft.com/office/drawing/2016/ink" xmlns:am3d="http://schemas.microsoft.com/office/drawing/2017/model3d" xmlns:o="urn:schemas-microsoft-com:office:office" xmlns:r="http://schemas.openxmlformats.org/officeDocument/2006/relationships" xmlns:m="http://schemas.openxmlformats.org/officeDocument/2006/math" xmlns:v="urn:schemas-microsoft-com:vml" xmlns:wp14="http://schemas.microsoft.com/office/word/2010/wordprocessingDrawing" xmlns:wp="http://schemas.openxmlformats.org/drawingml/2006/wordprocessingDrawing" xmlns:w10="urn:schemas-microsoft-com:office:word" xmlns:w="http://schemas.openxmlformats.org/wordprocessingml/2006/main" xmlns:w14="http://schemas.microsoft.com/office/word/2010/wordml" xmlns:w15="http://schemas.microsoft.com/office/word/2012/wordml" xmlns:w16se="http://schemas.microsoft.com/office/word/2015/wordml/symex" xmlns:wpg="http://schemas.microsoft.com/office/word/2010/wordprocessingGroup" xmlns:wpi="http://schemas.microsoft.com/office/word/2010/wordprocessingInk" xmlns:wne="http://schemas.microsoft.com/office/word/2006/wordml" xmlns:wps="http://schemas.microsoft.com/office/word/2010/wordprocessingShape" mc:Ignorable="w14 w15 w16se wp14">
   <w:endnote w:type="separator" w:id="-1">
     <w:p>
       <w:pPr>
@@ -4110,7 +4152,7 @@
 </file>
 
 <file path=word/footnotes.xml><?xml version="1.0" encoding="utf-8"?>
-<w:footnotes xmlns:wpc="http://schemas.microsoft.com/office/word/2010/wordprocessingCanvas" xmlns:cx="http://schemas.microsoft.com/office/drawing/2014/chartex" xmlns:cx1="http://schemas.microsoft.com/office/drawing/2015/9/8/chartex" xmlns:cx2="http://schemas.microsoft.com/office/drawing/2015/10/21/chartex" xmlns:mc="http://schemas.openxmlformats.org/markup-compatibility/2006" xmlns:o="urn:schemas-microsoft-com:office:office" xmlns:r="http://schemas.openxmlformats.org/officeDocument/2006/relationships" xmlns:m="http://schemas.openxmlformats.org/officeDocument/2006/math" xmlns:v="urn:schemas-microsoft-com:vml" xmlns:wp14="http://schemas.microsoft.com/office/word/2010/wordprocessingDrawing" xmlns:wp="http://schemas.openxmlformats.org/drawingml/2006/wordprocessingDrawing" xmlns:w10="urn:schemas-microsoft-com:office:word" xmlns:w="http://schemas.openxmlformats.org/wordprocessingml/2006/main" xmlns:w14="http://schemas.microsoft.com/office/word/2010/wordml" xmlns:w15="http://schemas.microsoft.com/office/word/2012/wordml" xmlns:w16se="http://schemas.microsoft.com/office/word/2015/wordml/symex" xmlns:wpg="http://schemas.microsoft.com/office/word/2010/wordprocessingGroup" xmlns:wpi="http://schemas.microsoft.com/office/word/2010/wordprocessingInk" xmlns:wne="http://schemas.microsoft.com/office/word/2006/wordml" xmlns:wps="http://schemas.microsoft.com/office/word/2010/wordprocessingShape" mc:Ignorable="w14 w15 w16se wp14">
+<w:footnotes xmlns:wpc="http://schemas.microsoft.com/office/word/2010/wordprocessingCanvas" xmlns:cx="http://schemas.microsoft.com/office/drawing/2014/chartex" xmlns:cx1="http://schemas.microsoft.com/office/drawing/2015/9/8/chartex" xmlns:cx2="http://schemas.microsoft.com/office/drawing/2015/10/21/chartex" xmlns:cx3="http://schemas.microsoft.com/office/drawing/2016/5/9/chartex" xmlns:cx4="http://schemas.microsoft.com/office/drawing/2016/5/10/chartex" xmlns:cx5="http://schemas.microsoft.com/office/drawing/2016/5/11/chartex" xmlns:cx6="http://schemas.microsoft.com/office/drawing/2016/5/12/chartex" xmlns:cx7="http://schemas.microsoft.com/office/drawing/2016/5/13/chartex" xmlns:cx8="http://schemas.microsoft.com/office/drawing/2016/5/14/chartex" xmlns:mc="http://schemas.openxmlformats.org/markup-compatibility/2006" xmlns:aink="http://schemas.microsoft.com/office/drawing/2016/ink" xmlns:am3d="http://schemas.microsoft.com/office/drawing/2017/model3d" xmlns:o="urn:schemas-microsoft-com:office:office" xmlns:r="http://schemas.openxmlformats.org/officeDocument/2006/relationships" xmlns:m="http://schemas.openxmlformats.org/officeDocument/2006/math" xmlns:v="urn:schemas-microsoft-com:vml" xmlns:wp14="http://schemas.microsoft.com/office/word/2010/wordprocessingDrawing" xmlns:wp="http://schemas.openxmlformats.org/drawingml/2006/wordprocessingDrawing" xmlns:w10="urn:schemas-microsoft-com:office:word" xmlns:w="http://schemas.openxmlformats.org/wordprocessingml/2006/main" xmlns:w14="http://schemas.microsoft.com/office/word/2010/wordml" xmlns:w15="http://schemas.microsoft.com/office/word/2012/wordml" xmlns:w16se="http://schemas.microsoft.com/office/word/2015/wordml/symex" xmlns:wpg="http://schemas.microsoft.com/office/word/2010/wordprocessingGroup" xmlns:wpi="http://schemas.microsoft.com/office/word/2010/wordprocessingInk" xmlns:wne="http://schemas.microsoft.com/office/word/2006/wordml" xmlns:wps="http://schemas.microsoft.com/office/word/2010/wordprocessingShape" mc:Ignorable="w14 w15 w16se wp14">
   <w:footnote w:type="separator" w:id="-1">
     <w:p>
       <w:pPr>
@@ -4135,7 +4177,7 @@
 </file>
 
 <file path=word/header1.xml><?xml version="1.0" encoding="utf-8"?>
-<w:hdr xmlns:wpc="http://schemas.microsoft.com/office/word/2010/wordprocessingCanvas" xmlns:cx="http://schemas.microsoft.com/office/drawing/2014/chartex" xmlns:cx1="http://schemas.microsoft.com/office/drawing/2015/9/8/chartex" xmlns:cx2="http://schemas.microsoft.com/office/drawing/2015/10/21/chartex" xmlns:mc="http://schemas.openxmlformats.org/markup-compatibility/2006" xmlns:o="urn:schemas-microsoft-com:office:office" xmlns:r="http://schemas.openxmlformats.org/officeDocument/2006/relationships" xmlns:m="http://schemas.openxmlformats.org/officeDocument/2006/math" xmlns:v="urn:schemas-microsoft-com:vml" xmlns:wp14="http://schemas.microsoft.com/office/word/2010/wordprocessingDrawing" xmlns:wp="http://schemas.openxmlformats.org/drawingml/2006/wordprocessingDrawing" xmlns:w10="urn:schemas-microsoft-com:office:word" xmlns:w="http://schemas.openxmlformats.org/wordprocessingml/2006/main" xmlns:w14="http://schemas.microsoft.com/office/word/2010/wordml" xmlns:w15="http://schemas.microsoft.com/office/word/2012/wordml" xmlns:w16se="http://schemas.microsoft.com/office/word/2015/wordml/symex" xmlns:wpg="http://schemas.microsoft.com/office/word/2010/wordprocessingGroup" xmlns:wpi="http://schemas.microsoft.com/office/word/2010/wordprocessingInk" xmlns:wne="http://schemas.microsoft.com/office/word/2006/wordml" xmlns:wps="http://schemas.microsoft.com/office/word/2010/wordprocessingShape" mc:Ignorable="w14 w15 w16se wp14">
+<w:hdr xmlns:wpc="http://schemas.microsoft.com/office/word/2010/wordprocessingCanvas" xmlns:cx="http://schemas.microsoft.com/office/drawing/2014/chartex" xmlns:cx1="http://schemas.microsoft.com/office/drawing/2015/9/8/chartex" xmlns:cx2="http://schemas.microsoft.com/office/drawing/2015/10/21/chartex" xmlns:cx3="http://schemas.microsoft.com/office/drawing/2016/5/9/chartex" xmlns:cx4="http://schemas.microsoft.com/office/drawing/2016/5/10/chartex" xmlns:cx5="http://schemas.microsoft.com/office/drawing/2016/5/11/chartex" xmlns:cx6="http://schemas.microsoft.com/office/drawing/2016/5/12/chartex" xmlns:cx7="http://schemas.microsoft.com/office/drawing/2016/5/13/chartex" xmlns:cx8="http://schemas.microsoft.com/office/drawing/2016/5/14/chartex" xmlns:mc="http://schemas.openxmlformats.org/markup-compatibility/2006" xmlns:aink="http://schemas.microsoft.com/office/drawing/2016/ink" xmlns:am3d="http://schemas.microsoft.com/office/drawing/2017/model3d" xmlns:o="urn:schemas-microsoft-com:office:office" xmlns:r="http://schemas.openxmlformats.org/officeDocument/2006/relationships" xmlns:m="http://schemas.openxmlformats.org/officeDocument/2006/math" xmlns:v="urn:schemas-microsoft-com:vml" xmlns:wp14="http://schemas.microsoft.com/office/word/2010/wordprocessingDrawing" xmlns:wp="http://schemas.openxmlformats.org/drawingml/2006/wordprocessingDrawing" xmlns:w10="urn:schemas-microsoft-com:office:word" xmlns:w="http://schemas.openxmlformats.org/wordprocessingml/2006/main" xmlns:w14="http://schemas.microsoft.com/office/word/2010/wordml" xmlns:w15="http://schemas.microsoft.com/office/word/2012/wordml" xmlns:w16se="http://schemas.microsoft.com/office/word/2015/wordml/symex" xmlns:wpg="http://schemas.microsoft.com/office/word/2010/wordprocessingGroup" xmlns:wpi="http://schemas.microsoft.com/office/word/2010/wordprocessingInk" xmlns:wne="http://schemas.microsoft.com/office/word/2006/wordml" xmlns:wps="http://schemas.microsoft.com/office/word/2010/wordprocessingShape" mc:Ignorable="w14 w15 w16se wp14">
   <w:p>
     <w:pPr>
       <w:pStyle w:val="Header"/>
@@ -4189,7 +4231,7 @@
         <w:sz w:val="24"/>
         <w:szCs w:val="24"/>
       </w:rPr>
-      <w:t>12</w:t>
+      <w:t>6</w:t>
     </w:r>
     <w:r>
       <w:rPr>
@@ -4209,7 +4251,7 @@
 </file>
 
 <file path=word/numbering.xml><?xml version="1.0" encoding="utf-8"?>
-<w:numbering xmlns:wpc="http://schemas.microsoft.com/office/word/2010/wordprocessingCanvas" xmlns:cx="http://schemas.microsoft.com/office/drawing/2014/chartex" xmlns:cx1="http://schemas.microsoft.com/office/drawing/2015/9/8/chartex" xmlns:cx2="http://schemas.microsoft.com/office/drawing/2015/10/21/chartex" xmlns:mc="http://schemas.openxmlformats.org/markup-compatibility/2006" xmlns:o="urn:schemas-microsoft-com:office:office" xmlns:r="http://schemas.openxmlformats.org/officeDocument/2006/relationships" xmlns:m="http://schemas.openxmlformats.org/officeDocument/2006/math" xmlns:v="urn:schemas-microsoft-com:vml" xmlns:wp14="http://schemas.microsoft.com/office/word/2010/wordprocessingDrawing" xmlns:wp="http://schemas.openxmlformats.org/drawingml/2006/wordprocessingDrawing" xmlns:w10="urn:schemas-microsoft-com:office:word" xmlns:w="http://schemas.openxmlformats.org/wordprocessingml/2006/main" xmlns:w14="http://schemas.microsoft.com/office/word/2010/wordml" xmlns:w15="http://schemas.microsoft.com/office/word/2012/wordml" xmlns:w16se="http://schemas.microsoft.com/office/word/2015/wordml/symex" xmlns:wpg="http://schemas.microsoft.com/office/word/2010/wordprocessingGroup" xmlns:wpi="http://schemas.microsoft.com/office/word/2010/wordprocessingInk" xmlns:wne="http://schemas.microsoft.com/office/word/2006/wordml" xmlns:wps="http://schemas.microsoft.com/office/word/2010/wordprocessingShape" mc:Ignorable="w14 w15 w16se wp14">
+<w:numbering xmlns:wpc="http://schemas.microsoft.com/office/word/2010/wordprocessingCanvas" xmlns:cx="http://schemas.microsoft.com/office/drawing/2014/chartex" xmlns:cx1="http://schemas.microsoft.com/office/drawing/2015/9/8/chartex" xmlns:cx2="http://schemas.microsoft.com/office/drawing/2015/10/21/chartex" xmlns:cx3="http://schemas.microsoft.com/office/drawing/2016/5/9/chartex" xmlns:cx4="http://schemas.microsoft.com/office/drawing/2016/5/10/chartex" xmlns:cx5="http://schemas.microsoft.com/office/drawing/2016/5/11/chartex" xmlns:cx6="http://schemas.microsoft.com/office/drawing/2016/5/12/chartex" xmlns:cx7="http://schemas.microsoft.com/office/drawing/2016/5/13/chartex" xmlns:cx8="http://schemas.microsoft.com/office/drawing/2016/5/14/chartex" xmlns:mc="http://schemas.openxmlformats.org/markup-compatibility/2006" xmlns:aink="http://schemas.microsoft.com/office/drawing/2016/ink" xmlns:am3d="http://schemas.microsoft.com/office/drawing/2017/model3d" xmlns:o="urn:schemas-microsoft-com:office:office" xmlns:r="http://schemas.openxmlformats.org/officeDocument/2006/relationships" xmlns:m="http://schemas.openxmlformats.org/officeDocument/2006/math" xmlns:v="urn:schemas-microsoft-com:vml" xmlns:wp14="http://schemas.microsoft.com/office/word/2010/wordprocessingDrawing" xmlns:wp="http://schemas.openxmlformats.org/drawingml/2006/wordprocessingDrawing" xmlns:w10="urn:schemas-microsoft-com:office:word" xmlns:w="http://schemas.openxmlformats.org/wordprocessingml/2006/main" xmlns:w14="http://schemas.microsoft.com/office/word/2010/wordml" xmlns:w15="http://schemas.microsoft.com/office/word/2012/wordml" xmlns:w16se="http://schemas.microsoft.com/office/word/2015/wordml/symex" xmlns:wpg="http://schemas.microsoft.com/office/word/2010/wordprocessingGroup" xmlns:wpi="http://schemas.microsoft.com/office/word/2010/wordprocessingInk" xmlns:wne="http://schemas.microsoft.com/office/word/2006/wordml" xmlns:wps="http://schemas.microsoft.com/office/word/2010/wordprocessingShape" mc:Ignorable="w14 w15 w16se wp14">
   <w:abstractNum w:abstractNumId="0" w15:restartNumberingAfterBreak="0">
     <w:nsid w:val="21421A5B"/>
     <w:multiLevelType w:val="hybridMultilevel"/>
@@ -4437,7 +4479,7 @@
       </w:pPr>
     </w:pPrDefault>
   </w:docDefaults>
-  <w:latentStyles w:defLockedState="0" w:defUIPriority="99" w:defSemiHidden="0" w:defUnhideWhenUsed="0" w:defQFormat="0" w:count="372">
+  <w:latentStyles w:defLockedState="0" w:defUIPriority="99" w:defSemiHidden="0" w:defUnhideWhenUsed="0" w:defQFormat="0" w:count="375">
     <w:lsdException w:name="Normal" w:uiPriority="0" w:qFormat="1"/>
     <w:lsdException w:name="heading 1" w:uiPriority="9" w:qFormat="1"/>
     <w:lsdException w:name="heading 2" w:semiHidden="1" w:uiPriority="9" w:unhideWhenUsed="1" w:qFormat="1"/>
@@ -4543,7 +4585,6 @@
     <w:lsdException w:name="HTML Sample" w:semiHidden="1" w:unhideWhenUsed="1"/>
     <w:lsdException w:name="HTML Typewriter" w:semiHidden="1" w:unhideWhenUsed="1"/>
     <w:lsdException w:name="HTML Variable" w:semiHidden="1" w:unhideWhenUsed="1"/>
-    <w:lsdException w:name="Normal Table" w:semiHidden="1" w:unhideWhenUsed="1"/>
     <w:lsdException w:name="annotation subject" w:semiHidden="1" w:unhideWhenUsed="1"/>
     <w:lsdException w:name="No List" w:semiHidden="1" w:unhideWhenUsed="1"/>
     <w:lsdException w:name="Outline List 1" w:semiHidden="1" w:unhideWhenUsed="1"/>
@@ -4588,7 +4629,6 @@
     <w:lsdException w:name="Table Professional" w:semiHidden="1" w:unhideWhenUsed="1"/>
     <w:lsdException w:name="Table Subtle 1" w:semiHidden="1" w:unhideWhenUsed="1"/>
     <w:lsdException w:name="Table Subtle 2" w:semiHidden="1" w:unhideWhenUsed="1"/>
-    <w:lsdException w:name="Table Web 1" w:semiHidden="1" w:unhideWhenUsed="1"/>
     <w:lsdException w:name="Table Web 2" w:semiHidden="1" w:unhideWhenUsed="1"/>
     <w:lsdException w:name="Table Web 3" w:semiHidden="1" w:unhideWhenUsed="1"/>
     <w:lsdException w:name="Balloon Text" w:semiHidden="1" w:unhideWhenUsed="1"/>
@@ -4810,6 +4850,9 @@
     <w:lsdException w:name="List Table 6 Colorful Accent 6" w:uiPriority="51"/>
     <w:lsdException w:name="List Table 7 Colorful Accent 6" w:uiPriority="52"/>
     <w:lsdException w:name="Mention" w:semiHidden="1" w:unhideWhenUsed="1"/>
+    <w:lsdException w:name="Smart Hyperlink" w:semiHidden="1" w:unhideWhenUsed="1"/>
+    <w:lsdException w:name="Hashtag" w:semiHidden="1" w:unhideWhenUsed="1"/>
+    <w:lsdException w:name="Unresolved Mention" w:semiHidden="1" w:unhideWhenUsed="1"/>
   </w:latentStyles>
   <w:style w:type="paragraph" w:default="1" w:styleId="Normal">
     <w:name w:val="Normal"/>
@@ -4941,8 +4984,8 @@
       <w:contextualSpacing/>
     </w:pPr>
   </w:style>
-  <w:style w:type="character" w:customStyle="1" w:styleId="UnresolvedMention">
-    <w:name w:val="Unresolved Mention"/>
+  <w:style w:type="character" w:customStyle="1" w:styleId="UnresolvedMention2">
+    <w:name w:val="Unresolved Mention2"/>
     <w:basedOn w:val="DefaultParagraphFont"/>
     <w:uiPriority w:val="99"/>
     <w:semiHidden/>
@@ -5281,7 +5324,7 @@
 </file>
 
 <file path=customXml/itemProps1.xml><?xml version="1.0" encoding="utf-8"?>
-<ds:datastoreItem xmlns:ds="http://schemas.openxmlformats.org/officeDocument/2006/customXml" ds:itemID="{3FAF8717-8141-4982-9C7B-A202D04DA849}">
+<ds:datastoreItem xmlns:ds="http://schemas.openxmlformats.org/officeDocument/2006/customXml" ds:itemID="{1F70508E-36BC-428B-ACED-4D2C246C8CB2}">
   <ds:schemaRefs>
     <ds:schemaRef ds:uri="http://schemas.openxmlformats.org/officeDocument/2006/bibliography"/>
   </ds:schemaRefs>

</xml_diff>